<commit_message>
Subidas las definiciones 3
Faltaron 2 definiciones y 2 ejemplos
</commit_message>
<xml_diff>
--- a/Cuarta Consulta/Indices - Equipo 1.docx
+++ b/Cuarta Consulta/Indices - Equipo 1.docx
@@ -1,6 +1,6 @@
 
 <file path=word/document.xml><?xml version="1.0" encoding="utf-8"?>
-<w:document xmlns:wpc="http://schemas.microsoft.com/office/word/2010/wordprocessingCanvas" xmlns:cx="http://schemas.microsoft.com/office/drawing/2014/chartex" xmlns:cx1="http://schemas.microsoft.com/office/drawing/2015/9/8/chartex" xmlns:mc="http://schemas.openxmlformats.org/markup-compatibility/2006" xmlns:o="urn:schemas-microsoft-com:office:office" xmlns:r="http://schemas.openxmlformats.org/officeDocument/2006/relationships" xmlns:m="http://schemas.openxmlformats.org/officeDocument/2006/math" xmlns:v="urn:schemas-microsoft-com:vml" xmlns:wp14="http://schemas.microsoft.com/office/word/2010/wordprocessingDrawing" xmlns:wp="http://schemas.openxmlformats.org/drawingml/2006/wordprocessingDrawing" xmlns:w10="urn:schemas-microsoft-com:office:word" xmlns:w="http://schemas.openxmlformats.org/wordprocessingml/2006/main" xmlns:w14="http://schemas.microsoft.com/office/word/2010/wordml" xmlns:w15="http://schemas.microsoft.com/office/word/2012/wordml" xmlns:w16se="http://schemas.microsoft.com/office/word/2015/wordml/symex" xmlns:wpg="http://schemas.microsoft.com/office/word/2010/wordprocessingGroup" xmlns:wpi="http://schemas.microsoft.com/office/word/2010/wordprocessingInk" xmlns:wne="http://schemas.microsoft.com/office/word/2006/wordml" xmlns:wps="http://schemas.microsoft.com/office/word/2010/wordprocessingShape" mc:Ignorable="w14 w15 w16se wp14">
+<w:document xmlns:wpc="http://schemas.microsoft.com/office/word/2010/wordprocessingCanvas" xmlns:cx="http://schemas.microsoft.com/office/drawing/2014/chartex" xmlns:cx1="http://schemas.microsoft.com/office/drawing/2015/9/8/chartex" xmlns:cx2="http://schemas.microsoft.com/office/drawing/2015/10/21/chartex" xmlns:cx3="http://schemas.microsoft.com/office/drawing/2016/5/9/chartex" xmlns:cx4="http://schemas.microsoft.com/office/drawing/2016/5/10/chartex" xmlns:cx5="http://schemas.microsoft.com/office/drawing/2016/5/11/chartex" xmlns:cx6="http://schemas.microsoft.com/office/drawing/2016/5/12/chartex" xmlns:cx7="http://schemas.microsoft.com/office/drawing/2016/5/13/chartex" xmlns:cx8="http://schemas.microsoft.com/office/drawing/2016/5/14/chartex" xmlns:mc="http://schemas.openxmlformats.org/markup-compatibility/2006" xmlns:aink="http://schemas.microsoft.com/office/drawing/2016/ink" xmlns:am3d="http://schemas.microsoft.com/office/drawing/2017/model3d" xmlns:o="urn:schemas-microsoft-com:office:office" xmlns:oel="http://schemas.microsoft.com/office/2019/extlst" xmlns:r="http://schemas.openxmlformats.org/officeDocument/2006/relationships" xmlns:m="http://schemas.openxmlformats.org/officeDocument/2006/math" xmlns:v="urn:schemas-microsoft-com:vml" xmlns:wp14="http://schemas.microsoft.com/office/word/2010/wordprocessingDrawing" xmlns:wp="http://schemas.openxmlformats.org/drawingml/2006/wordprocessingDrawing" xmlns:w10="urn:schemas-microsoft-com:office:word" xmlns:w="http://schemas.openxmlformats.org/wordprocessingml/2006/main" xmlns:w14="http://schemas.microsoft.com/office/word/2010/wordml" xmlns:w15="http://schemas.microsoft.com/office/word/2012/wordml" xmlns:w16cex="http://schemas.microsoft.com/office/word/2018/wordml/cex" xmlns:w16cid="http://schemas.microsoft.com/office/word/2016/wordml/cid" xmlns:w16="http://schemas.microsoft.com/office/word/2018/wordml" xmlns:w16sdtdh="http://schemas.microsoft.com/office/word/2020/wordml/sdtdatahash" xmlns:w16se="http://schemas.microsoft.com/office/word/2015/wordml/symex" xmlns:wpg="http://schemas.microsoft.com/office/word/2010/wordprocessingGroup" xmlns:wpi="http://schemas.microsoft.com/office/word/2010/wordprocessingInk" xmlns:wne="http://schemas.microsoft.com/office/word/2006/wordml" xmlns:wps="http://schemas.microsoft.com/office/word/2010/wordprocessingShape" mc:Ignorable="w14 w15 w16se w16cid w16 w16cex w16sdtdh wp14">
   <w:body>
     <w:p>
       <w:pPr>
@@ -208,8 +208,18 @@
           <w:sz w:val="24"/>
           <w:szCs w:val="24"/>
         </w:rPr>
-        <w:t xml:space="preserve"> Baez</w:t>
-      </w:r>
+        <w:t xml:space="preserve"> </w:t>
+      </w:r>
+      <w:proofErr w:type="spellStart"/>
+      <w:r>
+        <w:rPr>
+          <w:rFonts w:ascii="Arial" w:eastAsia="Arial" w:hAnsi="Arial" w:cs="Arial"/>
+          <w:sz w:val="24"/>
+          <w:szCs w:val="24"/>
+        </w:rPr>
+        <w:t>Baez</w:t>
+      </w:r>
+      <w:proofErr w:type="spellEnd"/>
     </w:p>
     <w:p>
       <w:pPr>
@@ -2622,7 +2632,6 @@
           <w:id w:val="798879895"/>
           <w:citation/>
         </w:sdtPr>
-        <w:sdtEndPr/>
         <w:sdtContent>
           <w:r>
             <w:rPr>
@@ -3067,10 +3076,212 @@
     </w:p>
     <w:p>
       <w:pPr>
-        <w:pStyle w:val="Prrafodelista"/>
         <w:spacing w:line="240" w:lineRule="auto"/>
         <w:ind w:left="360"/>
         <w:jc w:val="both"/>
+        <w:rPr>
+          <w:rFonts w:ascii="Arial" w:eastAsia="Arial" w:hAnsi="Arial" w:cs="Arial"/>
+          <w:color w:val="000000"/>
+          <w:sz w:val="24"/>
+          <w:szCs w:val="24"/>
+        </w:rPr>
+      </w:pPr>
+      <w:r>
+        <w:rPr>
+          <w:rFonts w:ascii="Arial" w:eastAsia="Arial" w:hAnsi="Arial" w:cs="Arial"/>
+          <w:color w:val="000000"/>
+          <w:sz w:val="24"/>
+          <w:szCs w:val="24"/>
+        </w:rPr>
+        <w:t>Un índice para un archivo del sistema funciona como el índice de un libro. Si se va a buscar un tema (especificado por una palabra o una frase) se puede buscar en el índice al final del libro, encontrar las páginas en las que aparece y después leerlas para encontrar la información buscada. Las palabras del índice están ordenadas alfabéticamente, lo cual facilita la búsqueda. Además, el índice es mucho más pequeño que el libro, con lo que se reduce aún más el esfuerzo necesario para encontrar las palabras en cuestión.</w:t>
+      </w:r>
+      <w:r>
+        <w:rPr>
+          <w:rStyle w:val="Refdenotaalpie"/>
+          <w:rFonts w:ascii="Arial" w:eastAsia="Arial" w:hAnsi="Arial" w:cs="Arial"/>
+          <w:color w:val="000000"/>
+          <w:sz w:val="24"/>
+          <w:szCs w:val="24"/>
+        </w:rPr>
+        <w:footnoteReference w:id="3"/>
+      </w:r>
+    </w:p>
+    <w:p>
+      <w:pPr>
+        <w:pStyle w:val="Prrafodelista"/>
+        <w:spacing w:line="240" w:lineRule="auto"/>
+        <w:ind w:left="360"/>
+        <w:jc w:val="both"/>
+        <w:rPr>
+          <w:rFonts w:ascii="Arial" w:eastAsia="Arial" w:hAnsi="Arial" w:cs="Arial"/>
+          <w:b/>
+          <w:color w:val="000000"/>
+          <w:sz w:val="24"/>
+          <w:szCs w:val="24"/>
+        </w:rPr>
+      </w:pPr>
+    </w:p>
+    <w:p>
+      <w:pPr>
+        <w:pStyle w:val="Prrafodelista"/>
+        <w:spacing w:line="240" w:lineRule="auto"/>
+        <w:ind w:left="360"/>
+        <w:jc w:val="both"/>
+        <w:rPr>
+          <w:rFonts w:ascii="Arial" w:eastAsia="Arial" w:hAnsi="Arial" w:cs="Arial"/>
+          <w:b/>
+          <w:color w:val="000000"/>
+          <w:sz w:val="24"/>
+          <w:szCs w:val="24"/>
+        </w:rPr>
+      </w:pPr>
+    </w:p>
+    <w:p>
+      <w:pPr>
+        <w:pStyle w:val="Prrafodelista"/>
+        <w:spacing w:line="240" w:lineRule="auto"/>
+        <w:ind w:left="360"/>
+        <w:jc w:val="center"/>
+        <w:rPr>
+          <w:rFonts w:ascii="Arial" w:eastAsia="Arial" w:hAnsi="Arial" w:cs="Arial"/>
+          <w:b/>
+          <w:color w:val="000000"/>
+          <w:sz w:val="24"/>
+          <w:szCs w:val="24"/>
+        </w:rPr>
+      </w:pPr>
+      <w:r>
+        <w:rPr>
+          <w:noProof/>
+        </w:rPr>
+        <w:lastRenderedPageBreak/>
+        <w:drawing>
+          <wp:inline distT="0" distB="0" distL="0" distR="0" wp14:anchorId="2032147A" wp14:editId="14946FE8">
+            <wp:extent cx="4519560" cy="2324100"/>
+            <wp:effectExtent l="0" t="0" r="0" b="0"/>
+            <wp:docPr id="25" name="Imagen 25"/>
+            <wp:cNvGraphicFramePr>
+              <a:graphicFrameLocks xmlns:a="http://schemas.openxmlformats.org/drawingml/2006/main" noChangeAspect="1"/>
+            </wp:cNvGraphicFramePr>
+            <a:graphic xmlns:a="http://schemas.openxmlformats.org/drawingml/2006/main">
+              <a:graphicData uri="http://schemas.openxmlformats.org/drawingml/2006/picture">
+                <pic:pic xmlns:pic="http://schemas.openxmlformats.org/drawingml/2006/picture">
+                  <pic:nvPicPr>
+                    <pic:cNvPr id="1" name=""/>
+                    <pic:cNvPicPr/>
+                  </pic:nvPicPr>
+                  <pic:blipFill>
+                    <a:blip r:embed="rId13"/>
+                    <a:stretch>
+                      <a:fillRect/>
+                    </a:stretch>
+                  </pic:blipFill>
+                  <pic:spPr>
+                    <a:xfrm>
+                      <a:off x="0" y="0"/>
+                      <a:ext cx="4522226" cy="2325471"/>
+                    </a:xfrm>
+                    <a:prstGeom prst="rect">
+                      <a:avLst/>
+                    </a:prstGeom>
+                  </pic:spPr>
+                </pic:pic>
+              </a:graphicData>
+            </a:graphic>
+          </wp:inline>
+        </w:drawing>
+      </w:r>
+    </w:p>
+    <w:p>
+      <w:pPr>
+        <w:pBdr>
+          <w:top w:val="nil"/>
+          <w:left w:val="nil"/>
+          <w:bottom w:val="nil"/>
+          <w:right w:val="nil"/>
+          <w:between w:val="nil"/>
+        </w:pBdr>
+        <w:spacing w:after="0" w:line="240" w:lineRule="auto"/>
+        <w:ind w:left="792"/>
+        <w:jc w:val="center"/>
+        <w:rPr>
+          <w:rFonts w:ascii="Arial" w:eastAsia="Arial" w:hAnsi="Arial" w:cs="Arial"/>
+          <w:sz w:val="24"/>
+          <w:szCs w:val="24"/>
+        </w:rPr>
+      </w:pPr>
+      <w:r>
+        <w:rPr>
+          <w:rFonts w:ascii="Arial" w:eastAsia="Arial" w:hAnsi="Arial" w:cs="Arial"/>
+          <w:sz w:val="24"/>
+          <w:szCs w:val="24"/>
+        </w:rPr>
+        <w:t xml:space="preserve">Imagen </w:t>
+      </w:r>
+      <w:r>
+        <w:rPr>
+          <w:rFonts w:ascii="Arial" w:eastAsia="Arial" w:hAnsi="Arial" w:cs="Arial"/>
+          <w:sz w:val="24"/>
+          <w:szCs w:val="24"/>
+        </w:rPr>
+        <w:t>3</w:t>
+      </w:r>
+      <w:r>
+        <w:rPr>
+          <w:rFonts w:ascii="Arial" w:eastAsia="Arial" w:hAnsi="Arial" w:cs="Arial"/>
+          <w:sz w:val="24"/>
+          <w:szCs w:val="24"/>
+        </w:rPr>
+        <w:t xml:space="preserve">: Ejemplo de </w:t>
+      </w:r>
+      <w:proofErr w:type="spellStart"/>
+      <w:r>
+        <w:rPr>
+          <w:rFonts w:ascii="Arial" w:eastAsia="Arial" w:hAnsi="Arial" w:cs="Arial"/>
+          <w:sz w:val="24"/>
+          <w:szCs w:val="24"/>
+        </w:rPr>
+        <w:t>indice</w:t>
+      </w:r>
+      <w:proofErr w:type="spellEnd"/>
+      <w:r>
+        <w:rPr>
+          <w:rFonts w:ascii="Arial" w:eastAsia="Arial" w:hAnsi="Arial" w:cs="Arial"/>
+          <w:sz w:val="24"/>
+          <w:szCs w:val="24"/>
+        </w:rPr>
+        <w:t xml:space="preserve">. Obtenido de </w:t>
+      </w:r>
+      <w:r>
+        <w:rPr>
+          <w:rFonts w:ascii="Arial" w:eastAsia="Arial" w:hAnsi="Arial" w:cs="Arial"/>
+          <w:sz w:val="24"/>
+          <w:szCs w:val="24"/>
+        </w:rPr>
+        <w:t>https://es.slideshare.net/miguelorquera/indices-1</w:t>
+      </w:r>
+    </w:p>
+    <w:p>
+      <w:pPr>
+        <w:pStyle w:val="Prrafodelista"/>
+        <w:spacing w:line="240" w:lineRule="auto"/>
+        <w:ind w:left="360"/>
+        <w:jc w:val="center"/>
+        <w:rPr>
+          <w:rFonts w:ascii="Arial" w:eastAsia="Arial" w:hAnsi="Arial" w:cs="Arial"/>
+          <w:b/>
+          <w:color w:val="000000"/>
+          <w:sz w:val="24"/>
+          <w:szCs w:val="24"/>
+        </w:rPr>
+      </w:pPr>
+    </w:p>
+    <w:p>
+      <w:pPr>
+        <w:pStyle w:val="Prrafodelista"/>
+        <w:spacing w:line="240" w:lineRule="auto"/>
+        <w:ind w:left="360"/>
+        <w:jc w:val="center"/>
         <w:rPr>
           <w:rFonts w:ascii="Arial" w:eastAsia="Arial" w:hAnsi="Arial" w:cs="Arial"/>
           <w:b/>
@@ -3314,7 +3525,6 @@
           <w:sz w:val="24"/>
           <w:szCs w:val="24"/>
         </w:rPr>
-        <w:lastRenderedPageBreak/>
         <w:t>Campo de indexación: coincide con uno de l</w:t>
       </w:r>
       <w:r>
@@ -3400,7 +3610,7 @@
           <w:sz w:val="24"/>
           <w:szCs w:val="24"/>
         </w:rPr>
-        <w:footnoteReference w:id="3"/>
+        <w:footnoteReference w:id="4"/>
       </w:r>
     </w:p>
     <w:p>
@@ -3522,7 +3732,7 @@
           <w:sz w:val="24"/>
           <w:szCs w:val="24"/>
         </w:rPr>
-        <w:footnoteReference w:id="4"/>
+        <w:footnoteReference w:id="5"/>
       </w:r>
       <w:r>
         <w:rPr>
@@ -3844,6 +4054,106 @@
     </w:p>
     <w:p>
       <w:pPr>
+        <w:pStyle w:val="Prrafodelista"/>
+        <w:pBdr>
+          <w:top w:val="nil"/>
+          <w:left w:val="nil"/>
+          <w:bottom w:val="nil"/>
+          <w:right w:val="nil"/>
+          <w:between w:val="nil"/>
+        </w:pBdr>
+        <w:spacing w:after="0" w:line="240" w:lineRule="auto"/>
+        <w:ind w:left="1728"/>
+        <w:jc w:val="both"/>
+        <w:rPr>
+          <w:rFonts w:ascii="Arial" w:eastAsia="Arial" w:hAnsi="Arial" w:cs="Arial"/>
+          <w:color w:val="000000"/>
+          <w:sz w:val="24"/>
+          <w:szCs w:val="24"/>
+        </w:rPr>
+      </w:pPr>
+    </w:p>
+    <w:p>
+      <w:pPr>
+        <w:pStyle w:val="Prrafodelista"/>
+        <w:pBdr>
+          <w:top w:val="nil"/>
+          <w:left w:val="nil"/>
+          <w:bottom w:val="nil"/>
+          <w:right w:val="nil"/>
+          <w:between w:val="nil"/>
+        </w:pBdr>
+        <w:spacing w:after="0" w:line="240" w:lineRule="auto"/>
+        <w:ind w:left="1276"/>
+        <w:jc w:val="both"/>
+        <w:rPr>
+          <w:rFonts w:ascii="Arial" w:eastAsia="Arial" w:hAnsi="Arial" w:cs="Arial"/>
+          <w:color w:val="000000"/>
+          <w:sz w:val="24"/>
+          <w:szCs w:val="24"/>
+        </w:rPr>
+      </w:pPr>
+      <w:r>
+        <w:rPr>
+          <w:rFonts w:ascii="Arial" w:eastAsia="Arial" w:hAnsi="Arial" w:cs="Arial"/>
+          <w:color w:val="000000"/>
+          <w:sz w:val="24"/>
+          <w:szCs w:val="24"/>
+        </w:rPr>
+        <w:t xml:space="preserve">Fichero </w:t>
+      </w:r>
+      <w:r>
+        <w:rPr>
+          <w:rFonts w:ascii="Arial" w:eastAsia="Arial" w:hAnsi="Arial" w:cs="Arial"/>
+          <w:color w:val="000000"/>
+          <w:sz w:val="24"/>
+          <w:szCs w:val="24"/>
+        </w:rPr>
+        <w:t xml:space="preserve">cuyos registros están formados por dos partes clave, posición. </w:t>
+      </w:r>
+    </w:p>
+    <w:p>
+      <w:pPr>
+        <w:pStyle w:val="Prrafodelista"/>
+        <w:pBdr>
+          <w:top w:val="nil"/>
+          <w:left w:val="nil"/>
+          <w:bottom w:val="nil"/>
+          <w:right w:val="nil"/>
+          <w:between w:val="nil"/>
+        </w:pBdr>
+        <w:spacing w:after="0" w:line="240" w:lineRule="auto"/>
+        <w:ind w:left="1276"/>
+        <w:jc w:val="both"/>
+        <w:rPr>
+          <w:rFonts w:ascii="Arial" w:eastAsia="Arial" w:hAnsi="Arial" w:cs="Arial"/>
+          <w:color w:val="000000"/>
+          <w:sz w:val="24"/>
+          <w:szCs w:val="24"/>
+        </w:rPr>
+      </w:pPr>
+      <w:r>
+        <w:rPr>
+          <w:rFonts w:ascii="Arial" w:eastAsia="Arial" w:hAnsi="Arial" w:cs="Arial"/>
+          <w:color w:val="000000"/>
+          <w:sz w:val="24"/>
+          <w:szCs w:val="24"/>
+        </w:rPr>
+        <w:t>El fichero de datos debe estar ordenado por el valor de la clave</w:t>
+      </w:r>
+      <w:r>
+        <w:rPr>
+          <w:rStyle w:val="Refdenotaalpie"/>
+          <w:rFonts w:ascii="Arial" w:eastAsia="Arial" w:hAnsi="Arial" w:cs="Arial"/>
+          <w:color w:val="000000"/>
+          <w:sz w:val="24"/>
+          <w:szCs w:val="24"/>
+        </w:rPr>
+        <w:footnoteReference w:id="6"/>
+      </w:r>
+    </w:p>
+    <w:p>
+      <w:pPr>
         <w:pBdr>
           <w:top w:val="nil"/>
           <w:left w:val="nil"/>
@@ -4335,7 +4645,7 @@
           <w:sz w:val="24"/>
           <w:szCs w:val="24"/>
         </w:rPr>
-        <w:footnoteReference w:id="5"/>
+        <w:footnoteReference w:id="7"/>
       </w:r>
     </w:p>
     <w:p>
@@ -4435,6 +4745,7 @@
           <w:szCs w:val="24"/>
           <w:lang w:val="en-US"/>
         </w:rPr>
+        <w:lastRenderedPageBreak/>
         <w:drawing>
           <wp:inline distT="114300" distB="114300" distL="114300" distR="114300" wp14:anchorId="0D66AD3C" wp14:editId="37109B0F">
             <wp:extent cx="3508060" cy="3134678"/>
@@ -4449,7 +4760,7 @@
                     <pic:cNvPicPr preferRelativeResize="0"/>
                   </pic:nvPicPr>
                   <pic:blipFill>
-                    <a:blip r:embed="rId13"/>
+                    <a:blip r:embed="rId14"/>
                     <a:srcRect/>
                     <a:stretch>
                       <a:fillRect/>
@@ -4514,7 +4825,7 @@
         </w:rPr>
         <w:t xml:space="preserve">tomado de: </w:t>
       </w:r>
-      <w:hyperlink r:id="rId14" w:history="1">
+      <w:hyperlink r:id="rId15" w:history="1">
         <w:r>
           <w:rPr>
             <w:rStyle w:val="Hipervnculo"/>
@@ -4698,7 +5009,7 @@
           <w:sz w:val="24"/>
           <w:szCs w:val="24"/>
         </w:rPr>
-        <w:footnoteReference w:id="6"/>
+        <w:footnoteReference w:id="8"/>
       </w:r>
       <w:r>
         <w:rPr>
@@ -4975,7 +5286,7 @@
                     <pic:cNvPicPr/>
                   </pic:nvPicPr>
                   <pic:blipFill>
-                    <a:blip r:embed="rId15"/>
+                    <a:blip r:embed="rId16"/>
                     <a:stretch>
                       <a:fillRect/>
                     </a:stretch>
@@ -5103,6 +5414,115 @@
     </w:p>
     <w:p>
       <w:pPr>
+        <w:pStyle w:val="Prrafodelista"/>
+        <w:pBdr>
+          <w:top w:val="nil"/>
+          <w:left w:val="nil"/>
+          <w:bottom w:val="nil"/>
+          <w:right w:val="nil"/>
+          <w:between w:val="nil"/>
+        </w:pBdr>
+        <w:spacing w:after="0" w:line="240" w:lineRule="auto"/>
+        <w:ind w:left="1224"/>
+        <w:jc w:val="both"/>
+        <w:rPr>
+          <w:rFonts w:ascii="Arial" w:eastAsia="Arial" w:hAnsi="Arial" w:cs="Arial"/>
+          <w:color w:val="000000"/>
+          <w:sz w:val="24"/>
+          <w:szCs w:val="24"/>
+        </w:rPr>
+      </w:pPr>
+      <w:r>
+        <w:rPr>
+          <w:rFonts w:ascii="Arial" w:eastAsia="Arial" w:hAnsi="Arial" w:cs="Arial"/>
+          <w:color w:val="000000"/>
+          <w:sz w:val="24"/>
+          <w:szCs w:val="24"/>
+        </w:rPr>
+        <w:t>E</w:t>
+      </w:r>
+      <w:r>
+        <w:rPr>
+          <w:rFonts w:ascii="Arial" w:eastAsia="Arial" w:hAnsi="Arial" w:cs="Arial"/>
+          <w:color w:val="000000"/>
+          <w:sz w:val="24"/>
+          <w:szCs w:val="24"/>
+        </w:rPr>
+        <w:t xml:space="preserve">n un archivo ordenado secuencialmente, es el </w:t>
+      </w:r>
+      <w:r>
+        <w:rPr>
+          <w:rFonts w:ascii="Arial" w:eastAsia="Arial" w:hAnsi="Arial" w:cs="Arial"/>
+          <w:color w:val="000000"/>
+          <w:sz w:val="24"/>
+          <w:szCs w:val="24"/>
+        </w:rPr>
+        <w:t>índice</w:t>
+      </w:r>
+      <w:r>
+        <w:rPr>
+          <w:rFonts w:ascii="Arial" w:eastAsia="Arial" w:hAnsi="Arial" w:cs="Arial"/>
+          <w:color w:val="000000"/>
+          <w:sz w:val="24"/>
+          <w:szCs w:val="24"/>
+        </w:rPr>
+        <w:t xml:space="preserve"> cuya clave de búsqueda especifica el orden secuencial del archivo. – También se llama índice con agrupación. – La clave de búsqueda de un índice primario suele ser la clave primaria, aunque no necesariamente.</w:t>
+      </w:r>
+      <w:r>
+        <w:rPr>
+          <w:rStyle w:val="Refdenotaalpie"/>
+          <w:rFonts w:ascii="Arial" w:eastAsia="Arial" w:hAnsi="Arial" w:cs="Arial"/>
+          <w:color w:val="000000"/>
+          <w:sz w:val="24"/>
+          <w:szCs w:val="24"/>
+        </w:rPr>
+        <w:footnoteReference w:id="9"/>
+      </w:r>
+    </w:p>
+    <w:p>
+      <w:pPr>
+        <w:pStyle w:val="Prrafodelista"/>
+        <w:pBdr>
+          <w:top w:val="nil"/>
+          <w:left w:val="nil"/>
+          <w:bottom w:val="nil"/>
+          <w:right w:val="nil"/>
+          <w:between w:val="nil"/>
+        </w:pBdr>
+        <w:spacing w:after="0" w:line="240" w:lineRule="auto"/>
+        <w:ind w:left="1224"/>
+        <w:jc w:val="both"/>
+        <w:rPr>
+          <w:rFonts w:ascii="Arial" w:eastAsia="Arial" w:hAnsi="Arial" w:cs="Arial"/>
+          <w:color w:val="000000"/>
+          <w:sz w:val="24"/>
+          <w:szCs w:val="24"/>
+        </w:rPr>
+      </w:pPr>
+    </w:p>
+    <w:p>
+      <w:pPr>
+        <w:pStyle w:val="Prrafodelista"/>
+        <w:pBdr>
+          <w:top w:val="nil"/>
+          <w:left w:val="nil"/>
+          <w:bottom w:val="nil"/>
+          <w:right w:val="nil"/>
+          <w:between w:val="nil"/>
+        </w:pBdr>
+        <w:spacing w:after="0" w:line="240" w:lineRule="auto"/>
+        <w:ind w:left="1224"/>
+        <w:jc w:val="both"/>
+        <w:rPr>
+          <w:rFonts w:ascii="Arial" w:eastAsia="Arial" w:hAnsi="Arial" w:cs="Arial"/>
+          <w:color w:val="000000"/>
+          <w:sz w:val="24"/>
+          <w:szCs w:val="24"/>
+        </w:rPr>
+      </w:pPr>
+    </w:p>
+    <w:p>
+      <w:pPr>
         <w:pBdr>
           <w:top w:val="nil"/>
           <w:left w:val="nil"/>
@@ -5342,7 +5762,6 @@
           <w:sz w:val="24"/>
           <w:szCs w:val="24"/>
         </w:rPr>
-        <w:lastRenderedPageBreak/>
         <w:t>Campo de indexación: cualquier campo que no sea el campo de ordenación.</w:t>
       </w:r>
     </w:p>
@@ -5480,7 +5899,7 @@
           <w:sz w:val="24"/>
           <w:szCs w:val="24"/>
         </w:rPr>
-        <w:footnoteReference w:id="7"/>
+        <w:footnoteReference w:id="10"/>
       </w:r>
     </w:p>
     <w:p>
@@ -5542,7 +5961,7 @@
                     <pic:cNvPicPr preferRelativeResize="0"/>
                   </pic:nvPicPr>
                   <pic:blipFill>
-                    <a:blip r:embed="rId16"/>
+                    <a:blip r:embed="rId17"/>
                     <a:srcRect/>
                     <a:stretch>
                       <a:fillRect/>
@@ -5603,7 +6022,7 @@
         </w:rPr>
         <w:t xml:space="preserve"> secundario tomado de: </w:t>
       </w:r>
-      <w:hyperlink r:id="rId17" w:history="1">
+      <w:hyperlink r:id="rId18" w:history="1">
         <w:r>
           <w:rPr>
             <w:rStyle w:val="Hipervnculo"/>
@@ -5754,6 +6173,7 @@
           <w:sz w:val="24"/>
           <w:szCs w:val="24"/>
         </w:rPr>
+        <w:lastRenderedPageBreak/>
         <w:t xml:space="preserve">Registros de longitud variable: índice no denso y el campo de la dirección contiene una lista de punteros. </w:t>
       </w:r>
     </w:p>
@@ -5802,7 +6222,7 @@
           <w:sz w:val="24"/>
           <w:szCs w:val="24"/>
         </w:rPr>
-        <w:footnoteReference w:id="8"/>
+        <w:footnoteReference w:id="11"/>
       </w:r>
     </w:p>
     <w:p>
@@ -5830,7 +6250,6 @@
           <w:szCs w:val="24"/>
           <w:lang w:val="en-US"/>
         </w:rPr>
-        <w:lastRenderedPageBreak/>
         <w:drawing>
           <wp:inline distT="114300" distB="114300" distL="114300" distR="114300" wp14:anchorId="356ACA39" wp14:editId="5CDCC50C">
             <wp:extent cx="2801303" cy="2951820"/>
@@ -5845,7 +6264,7 @@
                     <pic:cNvPicPr preferRelativeResize="0"/>
                   </pic:nvPicPr>
                   <pic:blipFill>
-                    <a:blip r:embed="rId18"/>
+                    <a:blip r:embed="rId19"/>
                     <a:srcRect/>
                     <a:stretch>
                       <a:fillRect/>
@@ -6045,7 +6464,7 @@
           <w:sz w:val="24"/>
           <w:szCs w:val="24"/>
         </w:rPr>
-        <w:footnoteReference w:id="9"/>
+        <w:footnoteReference w:id="12"/>
       </w:r>
       <w:r>
         <w:rPr>
@@ -6339,6 +6758,7 @@
           <w:sz w:val="24"/>
           <w:szCs w:val="24"/>
         </w:rPr>
+        <w:lastRenderedPageBreak/>
         <w:t>Si no existe índice secundario: búsqueda lineal sobre el fichero de datos.</w:t>
       </w:r>
     </w:p>
@@ -6389,7 +6809,6 @@
           <w:sz w:val="24"/>
           <w:szCs w:val="24"/>
         </w:rPr>
-        <w:lastRenderedPageBreak/>
         <w:t>Nota: Hay una entrada de índice por cada registro del fichero de datos, que contiene el valor de la clave secundaria para cada registro del fichero de datos.</w:t>
       </w:r>
     </w:p>
@@ -6504,7 +6923,7 @@
                     <pic:cNvPicPr/>
                   </pic:nvPicPr>
                   <pic:blipFill>
-                    <a:blip r:embed="rId19"/>
+                    <a:blip r:embed="rId20"/>
                     <a:stretch>
                       <a:fillRect/>
                     </a:stretch>
@@ -6590,6 +7009,26 @@
     </w:p>
     <w:p>
       <w:pPr>
+        <w:pBdr>
+          <w:top w:val="nil"/>
+          <w:left w:val="nil"/>
+          <w:bottom w:val="nil"/>
+          <w:right w:val="nil"/>
+          <w:between w:val="nil"/>
+        </w:pBdr>
+        <w:spacing w:after="0" w:line="240" w:lineRule="auto"/>
+        <w:ind w:left="1224"/>
+        <w:jc w:val="both"/>
+        <w:rPr>
+          <w:rFonts w:ascii="Arial" w:eastAsia="Arial" w:hAnsi="Arial" w:cs="Arial"/>
+          <w:color w:val="000000"/>
+          <w:sz w:val="24"/>
+          <w:szCs w:val="24"/>
+        </w:rPr>
+      </w:pPr>
+    </w:p>
+    <w:p>
+      <w:pPr>
         <w:pStyle w:val="Prrafodelista"/>
         <w:numPr>
           <w:ilvl w:val="3"/>
@@ -6613,7 +7052,17 @@
           <w:sz w:val="24"/>
           <w:szCs w:val="24"/>
         </w:rPr>
+        <w:lastRenderedPageBreak/>
         <w:t>Tercera definición:</w:t>
+      </w:r>
+      <w:r>
+        <w:rPr>
+          <w:rFonts w:ascii="Arial" w:eastAsia="Arial" w:hAnsi="Arial" w:cs="Arial"/>
+          <w:color w:val="000000"/>
+          <w:sz w:val="24"/>
+          <w:szCs w:val="24"/>
+        </w:rPr>
+        <w:t xml:space="preserve"> </w:t>
       </w:r>
       <w:r>
         <w:rPr>
@@ -6631,10 +7080,185 @@
         <w:autoSpaceDN w:val="0"/>
         <w:adjustRightInd w:val="0"/>
         <w:spacing w:after="0" w:line="240" w:lineRule="auto"/>
-        <w:ind w:left="720"/>
-        <w:rPr>
-          <w:rFonts w:ascii="Arial" w:eastAsia="Arial" w:hAnsi="Arial" w:cs="Arial"/>
-          <w:color w:val="000000"/>
+        <w:ind w:left="1276"/>
+        <w:rPr>
+          <w:rFonts w:ascii="Arial" w:eastAsia="Arial" w:hAnsi="Arial" w:cs="Arial"/>
+          <w:color w:val="000000"/>
+          <w:sz w:val="24"/>
+          <w:szCs w:val="24"/>
+        </w:rPr>
+      </w:pPr>
+    </w:p>
+    <w:p>
+      <w:pPr>
+        <w:autoSpaceDE w:val="0"/>
+        <w:autoSpaceDN w:val="0"/>
+        <w:adjustRightInd w:val="0"/>
+        <w:spacing w:after="0" w:line="240" w:lineRule="auto"/>
+        <w:ind w:left="1276"/>
+        <w:jc w:val="both"/>
+        <w:rPr>
+          <w:rFonts w:ascii="Arial" w:hAnsi="Arial" w:cs="Arial"/>
+          <w:bCs/>
+          <w:sz w:val="24"/>
+          <w:szCs w:val="24"/>
+        </w:rPr>
+      </w:pPr>
+      <w:r>
+        <w:rPr>
+          <w:rFonts w:ascii="Arial" w:hAnsi="Arial" w:cs="Arial"/>
+          <w:bCs/>
+          <w:sz w:val="24"/>
+          <w:szCs w:val="24"/>
+        </w:rPr>
+        <w:t>E</w:t>
+      </w:r>
+      <w:r>
+        <w:rPr>
+          <w:rFonts w:ascii="Arial" w:hAnsi="Arial" w:cs="Arial"/>
+          <w:bCs/>
+          <w:sz w:val="24"/>
+          <w:szCs w:val="24"/>
+        </w:rPr>
+        <w:t>s un índice cuya clave de búsqueda especifica un orden distinto del orden secuencial del archivo.</w:t>
+      </w:r>
+      <w:r>
+        <w:rPr>
+          <w:rStyle w:val="Refdenotaalpie"/>
+          <w:rFonts w:ascii="Arial" w:hAnsi="Arial" w:cs="Arial"/>
+          <w:bCs/>
+          <w:sz w:val="24"/>
+          <w:szCs w:val="24"/>
+        </w:rPr>
+        <w:footnoteReference w:id="13"/>
+      </w:r>
+    </w:p>
+    <w:p>
+      <w:pPr>
+        <w:autoSpaceDE w:val="0"/>
+        <w:autoSpaceDN w:val="0"/>
+        <w:adjustRightInd w:val="0"/>
+        <w:spacing w:after="0" w:line="240" w:lineRule="auto"/>
+        <w:ind w:left="1276"/>
+        <w:jc w:val="both"/>
+        <w:rPr>
+          <w:rFonts w:ascii="Arial" w:hAnsi="Arial" w:cs="Arial"/>
+          <w:bCs/>
+          <w:sz w:val="24"/>
+          <w:szCs w:val="24"/>
+        </w:rPr>
+      </w:pPr>
+      <w:r>
+        <w:rPr>
+          <w:rFonts w:ascii="Arial" w:hAnsi="Arial" w:cs="Arial"/>
+          <w:bCs/>
+          <w:sz w:val="24"/>
+          <w:szCs w:val="24"/>
+        </w:rPr>
+        <w:t xml:space="preserve"> </w:t>
+      </w:r>
+    </w:p>
+    <w:p>
+      <w:pPr>
+        <w:autoSpaceDE w:val="0"/>
+        <w:autoSpaceDN w:val="0"/>
+        <w:adjustRightInd w:val="0"/>
+        <w:spacing w:after="0" w:line="240" w:lineRule="auto"/>
+        <w:ind w:left="1276"/>
+        <w:jc w:val="center"/>
+        <w:rPr>
+          <w:rFonts w:ascii="Arial" w:hAnsi="Arial" w:cs="Arial"/>
+          <w:bCs/>
+          <w:sz w:val="24"/>
+          <w:szCs w:val="24"/>
+        </w:rPr>
+      </w:pPr>
+      <w:r>
+        <w:rPr>
+          <w:noProof/>
+        </w:rPr>
+        <w:drawing>
+          <wp:inline distT="0" distB="0" distL="0" distR="0" wp14:anchorId="7DB77D8C" wp14:editId="44E94AAD">
+            <wp:extent cx="4411980" cy="2361599"/>
+            <wp:effectExtent l="0" t="0" r="7620" b="635"/>
+            <wp:docPr id="27" name="Imagen 27"/>
+            <wp:cNvGraphicFramePr>
+              <a:graphicFrameLocks xmlns:a="http://schemas.openxmlformats.org/drawingml/2006/main" noChangeAspect="1"/>
+            </wp:cNvGraphicFramePr>
+            <a:graphic xmlns:a="http://schemas.openxmlformats.org/drawingml/2006/main">
+              <a:graphicData uri="http://schemas.openxmlformats.org/drawingml/2006/picture">
+                <pic:pic xmlns:pic="http://schemas.openxmlformats.org/drawingml/2006/picture">
+                  <pic:nvPicPr>
+                    <pic:cNvPr id="1" name=""/>
+                    <pic:cNvPicPr/>
+                  </pic:nvPicPr>
+                  <pic:blipFill>
+                    <a:blip r:embed="rId21"/>
+                    <a:stretch>
+                      <a:fillRect/>
+                    </a:stretch>
+                  </pic:blipFill>
+                  <pic:spPr>
+                    <a:xfrm>
+                      <a:off x="0" y="0"/>
+                      <a:ext cx="4412116" cy="2361672"/>
+                    </a:xfrm>
+                    <a:prstGeom prst="rect">
+                      <a:avLst/>
+                    </a:prstGeom>
+                  </pic:spPr>
+                </pic:pic>
+              </a:graphicData>
+            </a:graphic>
+          </wp:inline>
+        </w:drawing>
+      </w:r>
+    </w:p>
+    <w:p>
+      <w:pPr>
+        <w:autoSpaceDE w:val="0"/>
+        <w:autoSpaceDN w:val="0"/>
+        <w:adjustRightInd w:val="0"/>
+        <w:spacing w:after="0" w:line="240" w:lineRule="auto"/>
+        <w:ind w:left="1276"/>
+        <w:jc w:val="center"/>
+        <w:rPr>
+          <w:rFonts w:ascii="Arial" w:hAnsi="Arial" w:cs="Arial"/>
+          <w:bCs/>
+          <w:sz w:val="24"/>
+          <w:szCs w:val="24"/>
+        </w:rPr>
+      </w:pPr>
+      <w:r>
+        <w:rPr>
+          <w:rFonts w:ascii="Arial" w:hAnsi="Arial" w:cs="Arial"/>
+          <w:bCs/>
+          <w:sz w:val="24"/>
+          <w:szCs w:val="24"/>
+        </w:rPr>
+        <w:t xml:space="preserve">Imagen 11, ejemplo sacado de </w:t>
+      </w:r>
+      <w:r>
+        <w:rPr>
+          <w:rFonts w:ascii="Arial" w:hAnsi="Arial" w:cs="Arial"/>
+          <w:bCs/>
+          <w:sz w:val="24"/>
+          <w:szCs w:val="24"/>
+        </w:rPr>
+        <w:t>http://gssi.det.uvigo.es/users/mramos/public_html/bd/tema6-4.pdf</w:t>
+      </w:r>
+    </w:p>
+    <w:p>
+      <w:pPr>
+        <w:autoSpaceDE w:val="0"/>
+        <w:autoSpaceDN w:val="0"/>
+        <w:adjustRightInd w:val="0"/>
+        <w:spacing w:after="0" w:line="240" w:lineRule="auto"/>
+        <w:ind w:left="1276"/>
+        <w:jc w:val="both"/>
+        <w:rPr>
+          <w:rFonts w:ascii="Arial" w:hAnsi="Arial" w:cs="Arial"/>
+          <w:bCs/>
           <w:sz w:val="24"/>
           <w:szCs w:val="24"/>
         </w:rPr>
@@ -6726,7 +7350,6 @@
           <w:sz w:val="24"/>
           <w:szCs w:val="24"/>
         </w:rPr>
-        <w:lastRenderedPageBreak/>
         <w:t>P</w:t>
       </w:r>
       <w:r>
@@ -7039,6 +7662,7 @@
           <w:sz w:val="24"/>
           <w:szCs w:val="24"/>
         </w:rPr>
+        <w:lastRenderedPageBreak/>
         <w:t>Importante: sobre un fichero ordenado por un campo no clave sólo puede definirse un índice de agrupamiento.</w:t>
       </w:r>
       <w:r>
@@ -7049,7 +7673,7 @@
           <w:sz w:val="24"/>
           <w:szCs w:val="24"/>
         </w:rPr>
-        <w:footnoteReference w:id="10"/>
+        <w:footnoteReference w:id="14"/>
       </w:r>
     </w:p>
     <w:p>
@@ -7106,7 +7730,7 @@
                     <pic:cNvPicPr preferRelativeResize="0"/>
                   </pic:nvPicPr>
                   <pic:blipFill>
-                    <a:blip r:embed="rId20"/>
+                    <a:blip r:embed="rId22"/>
                     <a:srcRect/>
                     <a:stretch>
                       <a:fillRect/>
@@ -7249,7 +7873,7 @@
           <w:sz w:val="24"/>
           <w:szCs w:val="24"/>
         </w:rPr>
-        <w:footnoteReference w:id="11"/>
+        <w:footnoteReference w:id="15"/>
       </w:r>
     </w:p>
     <w:p>
@@ -7291,7 +7915,6 @@
           <w:szCs w:val="24"/>
           <w:lang w:val="en-US"/>
         </w:rPr>
-        <w:lastRenderedPageBreak/>
         <w:drawing>
           <wp:inline distT="114300" distB="114300" distL="114300" distR="114300" wp14:anchorId="7BE6F9FA" wp14:editId="6710D34B">
             <wp:extent cx="3162300" cy="2676525"/>
@@ -7306,7 +7929,7 @@
                     <pic:cNvPicPr preferRelativeResize="0"/>
                   </pic:nvPicPr>
                   <pic:blipFill>
-                    <a:blip r:embed="rId21"/>
+                    <a:blip r:embed="rId23"/>
                     <a:srcRect/>
                     <a:stretch>
                       <a:fillRect/>
@@ -7347,9 +7970,10 @@
           <w:sz w:val="24"/>
           <w:szCs w:val="24"/>
         </w:rPr>
+        <w:lastRenderedPageBreak/>
         <w:t xml:space="preserve">Imagen 1. Ejemplo de índice agrupado tomado de: </w:t>
       </w:r>
-      <w:hyperlink r:id="rId22" w:history="1">
+      <w:hyperlink r:id="rId24" w:history="1">
         <w:r>
           <w:rPr>
             <w:rStyle w:val="Hipervnculo"/>
@@ -7459,7 +8083,7 @@
           <w:sz w:val="24"/>
           <w:szCs w:val="24"/>
         </w:rPr>
-        <w:footnoteReference w:id="12"/>
+        <w:footnoteReference w:id="16"/>
       </w:r>
       <w:r>
         <w:rPr>
@@ -7699,7 +8323,6 @@
           <w:szCs w:val="24"/>
           <w:lang w:val="en-US"/>
         </w:rPr>
-        <w:lastRenderedPageBreak/>
         <w:drawing>
           <wp:inline distT="0" distB="0" distL="0" distR="0" wp14:anchorId="51A79BF6" wp14:editId="261704C9">
             <wp:extent cx="4381500" cy="4050196"/>
@@ -7716,7 +8339,7 @@
                     <pic:cNvPicPr/>
                   </pic:nvPicPr>
                   <pic:blipFill>
-                    <a:blip r:embed="rId23"/>
+                    <a:blip r:embed="rId25"/>
                     <a:stretch>
                       <a:fillRect/>
                     </a:stretch>
@@ -7761,6 +8384,7 @@
           <w:sz w:val="24"/>
           <w:szCs w:val="24"/>
         </w:rPr>
+        <w:lastRenderedPageBreak/>
         <w:t>Imagen 4: Ejemplo de índice de agrupación de un solo orden, obtenido de “</w:t>
       </w:r>
       <w:r>
@@ -7833,6 +8457,113 @@
           <w:szCs w:val="24"/>
         </w:rPr>
         <w:t>:</w:t>
+      </w:r>
+    </w:p>
+    <w:p>
+      <w:pPr>
+        <w:pStyle w:val="Prrafodelista"/>
+        <w:autoSpaceDE w:val="0"/>
+        <w:autoSpaceDN w:val="0"/>
+        <w:adjustRightInd w:val="0"/>
+        <w:spacing w:after="0" w:line="240" w:lineRule="auto"/>
+        <w:ind w:left="1224"/>
+        <w:jc w:val="both"/>
+        <w:rPr>
+          <w:rFonts w:ascii="Arial" w:hAnsi="Arial" w:cs="Arial"/>
+          <w:bCs/>
+          <w:sz w:val="24"/>
+          <w:szCs w:val="24"/>
+        </w:rPr>
+      </w:pPr>
+    </w:p>
+    <w:p>
+      <w:pPr>
+        <w:pStyle w:val="Prrafodelista"/>
+        <w:autoSpaceDE w:val="0"/>
+        <w:autoSpaceDN w:val="0"/>
+        <w:adjustRightInd w:val="0"/>
+        <w:spacing w:after="0" w:line="240" w:lineRule="auto"/>
+        <w:ind w:left="1224"/>
+        <w:jc w:val="both"/>
+        <w:rPr>
+          <w:rFonts w:ascii="Arial" w:hAnsi="Arial" w:cs="Arial"/>
+          <w:bCs/>
+          <w:sz w:val="24"/>
+          <w:szCs w:val="24"/>
+        </w:rPr>
+      </w:pPr>
+      <w:r>
+        <w:rPr>
+          <w:rFonts w:ascii="Arial" w:hAnsi="Arial" w:cs="Arial"/>
+          <w:bCs/>
+          <w:sz w:val="24"/>
+          <w:szCs w:val="24"/>
+        </w:rPr>
+        <w:t xml:space="preserve">Si el archivo contiene que </w:t>
+      </w:r>
+      <w:r>
+        <w:rPr>
+          <w:rFonts w:ascii="Arial" w:hAnsi="Arial" w:cs="Arial"/>
+          <w:bCs/>
+          <w:sz w:val="24"/>
+          <w:szCs w:val="24"/>
+        </w:rPr>
+        <w:t>los registros están</w:t>
+      </w:r>
+      <w:r>
+        <w:rPr>
+          <w:rFonts w:ascii="Arial" w:hAnsi="Arial" w:cs="Arial"/>
+          <w:bCs/>
+          <w:sz w:val="24"/>
+          <w:szCs w:val="24"/>
+        </w:rPr>
+        <w:t xml:space="preserve"> </w:t>
+      </w:r>
+      <w:r>
+        <w:rPr>
+          <w:rFonts w:ascii="Arial" w:hAnsi="Arial" w:cs="Arial"/>
+          <w:bCs/>
+          <w:sz w:val="24"/>
+          <w:szCs w:val="24"/>
+        </w:rPr>
+        <w:t>ordenados</w:t>
+      </w:r>
+      <w:r>
+        <w:rPr>
+          <w:rFonts w:ascii="Arial" w:hAnsi="Arial" w:cs="Arial"/>
+          <w:bCs/>
+          <w:sz w:val="24"/>
+          <w:szCs w:val="24"/>
+        </w:rPr>
+        <w:t xml:space="preserve"> secuencialmente, el índice cuya clave de búsqueda especifica el orden secuencial del archivo es el índice agrupado (clustering index). Los índices agrupados también se llaman índices primarios; el término índice primario se usa algunas veces para hacer alusión a un índice según una clave </w:t>
+      </w:r>
+      <w:r>
+        <w:rPr>
+          <w:rFonts w:ascii="Arial" w:hAnsi="Arial" w:cs="Arial"/>
+          <w:bCs/>
+          <w:sz w:val="24"/>
+          <w:szCs w:val="24"/>
+        </w:rPr>
+        <w:t>primaria,</w:t>
+      </w:r>
+      <w:r>
+        <w:rPr>
+          <w:rFonts w:ascii="Arial" w:hAnsi="Arial" w:cs="Arial"/>
+          <w:bCs/>
+          <w:sz w:val="24"/>
+          <w:szCs w:val="24"/>
+        </w:rPr>
+        <w:t xml:space="preserve"> pero en realidad se puede usar sobre cualquier clave de búsqueda.</w:t>
+      </w:r>
+      <w:r>
+        <w:rPr>
+          <w:rStyle w:val="Refdenotaalpie"/>
+          <w:rFonts w:ascii="Arial" w:hAnsi="Arial" w:cs="Arial"/>
+          <w:bCs/>
+          <w:sz w:val="24"/>
+          <w:szCs w:val="24"/>
+        </w:rPr>
+        <w:footnoteReference w:id="17"/>
       </w:r>
     </w:p>
     <w:p>
@@ -8295,7 +9026,6 @@
           <w:sz w:val="24"/>
           <w:szCs w:val="24"/>
         </w:rPr>
-        <w:lastRenderedPageBreak/>
         <w:t xml:space="preserve">segundo nivel </w:t>
       </w:r>
       <m:oMath>
@@ -8562,7 +9292,7 @@
           <w:sz w:val="24"/>
           <w:szCs w:val="24"/>
         </w:rPr>
-        <w:footnoteReference w:id="13"/>
+        <w:footnoteReference w:id="18"/>
       </w:r>
     </w:p>
     <w:p>
@@ -8606,6 +9336,7 @@
           <w:szCs w:val="24"/>
           <w:lang w:val="en-US"/>
         </w:rPr>
+        <w:lastRenderedPageBreak/>
         <w:drawing>
           <wp:inline distT="114300" distB="114300" distL="114300" distR="114300" wp14:anchorId="31B0051E" wp14:editId="48C1168E">
             <wp:extent cx="3208973" cy="3006063"/>
@@ -8620,7 +9351,7 @@
                     <pic:cNvPicPr preferRelativeResize="0"/>
                   </pic:nvPicPr>
                   <pic:blipFill>
-                    <a:blip r:embed="rId24"/>
+                    <a:blip r:embed="rId26"/>
                     <a:srcRect/>
                     <a:stretch>
                       <a:fillRect/>
@@ -8674,7 +9405,7 @@
         </w:rPr>
         <w:t xml:space="preserve"> </w:t>
       </w:r>
-      <w:hyperlink r:id="rId25" w:history="1">
+      <w:hyperlink r:id="rId27" w:history="1">
         <w:r>
           <w:rPr>
             <w:rStyle w:val="Hipervnculo"/>
@@ -9110,67 +9841,67 @@
           <w:sz w:val="24"/>
           <w:szCs w:val="24"/>
         </w:rPr>
+        <w:t>Se parte siempre de un fichero índice de un nivel (nivel base del índice) ordenado y con entradas de tamaño fijo. Si este primer nivel ocupa más de un bloque, se define un índice de nivel sobre el nivel base... (este será el 2 nivel). Se repite el proceso hasta que el índice de nivel N quepa en un único bloque de disco. El nivel N será el nivel máximo del índice multinivel.</w:t>
+      </w:r>
+      <w:r>
+        <w:rPr>
+          <w:rStyle w:val="Refdenotaalpie"/>
+          <w:rFonts w:ascii="Arial" w:eastAsia="Arial" w:hAnsi="Arial" w:cs="Arial"/>
+          <w:color w:val="000000"/>
+          <w:sz w:val="24"/>
+          <w:szCs w:val="24"/>
+        </w:rPr>
+        <w:footnoteReference w:id="19"/>
+      </w:r>
+    </w:p>
+    <w:p>
+      <w:pPr>
+        <w:pStyle w:val="Prrafodelista"/>
+        <w:pBdr>
+          <w:top w:val="nil"/>
+          <w:left w:val="nil"/>
+          <w:bottom w:val="nil"/>
+          <w:right w:val="nil"/>
+          <w:between w:val="nil"/>
+        </w:pBdr>
+        <w:spacing w:after="0" w:line="240" w:lineRule="auto"/>
+        <w:ind w:left="792"/>
+        <w:jc w:val="both"/>
+        <w:rPr>
+          <w:rFonts w:ascii="Arial" w:eastAsia="Arial" w:hAnsi="Arial" w:cs="Arial"/>
+          <w:color w:val="000000"/>
+          <w:sz w:val="24"/>
+          <w:szCs w:val="24"/>
+        </w:rPr>
+      </w:pPr>
+    </w:p>
+    <w:p>
+      <w:pPr>
+        <w:pBdr>
+          <w:top w:val="nil"/>
+          <w:left w:val="nil"/>
+          <w:bottom w:val="nil"/>
+          <w:right w:val="nil"/>
+          <w:between w:val="nil"/>
+        </w:pBdr>
+        <w:spacing w:after="0" w:line="240" w:lineRule="auto"/>
+        <w:ind w:left="792"/>
+        <w:jc w:val="both"/>
+        <w:rPr>
+          <w:rFonts w:ascii="Arial" w:eastAsia="Arial" w:hAnsi="Arial" w:cs="Arial"/>
+          <w:sz w:val="24"/>
+          <w:szCs w:val="24"/>
+        </w:rPr>
+      </w:pPr>
+      <w:r>
+        <w:rPr>
+          <w:rFonts w:ascii="Arial" w:eastAsia="Arial" w:hAnsi="Arial" w:cs="Arial"/>
+          <w:noProof/>
+          <w:sz w:val="24"/>
+          <w:szCs w:val="24"/>
+          <w:lang w:val="en-US"/>
+        </w:rPr>
         <w:lastRenderedPageBreak/>
-        <w:t>Se parte siempre de un fichero índice de un nivel (nivel base del índice) ordenado y con entradas de tamaño fijo. Si este primer nivel ocupa más de un bloque, se define un índice de nivel sobre el nivel base... (este será el 2 nivel). Se repite el proceso hasta que el índice de nivel N quepa en un único bloque de disco. El nivel N será el nivel máximo del índice multinivel.</w:t>
-      </w:r>
-      <w:r>
-        <w:rPr>
-          <w:rStyle w:val="Refdenotaalpie"/>
-          <w:rFonts w:ascii="Arial" w:eastAsia="Arial" w:hAnsi="Arial" w:cs="Arial"/>
-          <w:color w:val="000000"/>
-          <w:sz w:val="24"/>
-          <w:szCs w:val="24"/>
-        </w:rPr>
-        <w:footnoteReference w:id="14"/>
-      </w:r>
-    </w:p>
-    <w:p>
-      <w:pPr>
-        <w:pStyle w:val="Prrafodelista"/>
-        <w:pBdr>
-          <w:top w:val="nil"/>
-          <w:left w:val="nil"/>
-          <w:bottom w:val="nil"/>
-          <w:right w:val="nil"/>
-          <w:between w:val="nil"/>
-        </w:pBdr>
-        <w:spacing w:after="0" w:line="240" w:lineRule="auto"/>
-        <w:ind w:left="792"/>
-        <w:jc w:val="both"/>
-        <w:rPr>
-          <w:rFonts w:ascii="Arial" w:eastAsia="Arial" w:hAnsi="Arial" w:cs="Arial"/>
-          <w:color w:val="000000"/>
-          <w:sz w:val="24"/>
-          <w:szCs w:val="24"/>
-        </w:rPr>
-      </w:pPr>
-    </w:p>
-    <w:p>
-      <w:pPr>
-        <w:pBdr>
-          <w:top w:val="nil"/>
-          <w:left w:val="nil"/>
-          <w:bottom w:val="nil"/>
-          <w:right w:val="nil"/>
-          <w:between w:val="nil"/>
-        </w:pBdr>
-        <w:spacing w:after="0" w:line="240" w:lineRule="auto"/>
-        <w:ind w:left="792"/>
-        <w:jc w:val="both"/>
-        <w:rPr>
-          <w:rFonts w:ascii="Arial" w:eastAsia="Arial" w:hAnsi="Arial" w:cs="Arial"/>
-          <w:sz w:val="24"/>
-          <w:szCs w:val="24"/>
-        </w:rPr>
-      </w:pPr>
-      <w:r>
-        <w:rPr>
-          <w:rFonts w:ascii="Arial" w:eastAsia="Arial" w:hAnsi="Arial" w:cs="Arial"/>
-          <w:noProof/>
-          <w:sz w:val="24"/>
-          <w:szCs w:val="24"/>
-          <w:lang w:val="en-US"/>
-        </w:rPr>
         <w:drawing>
           <wp:inline distT="0" distB="0" distL="0" distR="0" wp14:anchorId="54E58062" wp14:editId="037B2039">
             <wp:extent cx="4856165" cy="4502989"/>
@@ -9187,7 +9918,7 @@
                     <pic:cNvPicPr/>
                   </pic:nvPicPr>
                   <pic:blipFill>
-                    <a:blip r:embed="rId26"/>
+                    <a:blip r:embed="rId28"/>
                     <a:stretch>
                       <a:fillRect/>
                     </a:stretch>
@@ -9316,6 +10047,76 @@
     </w:p>
     <w:p>
       <w:pPr>
+        <w:pStyle w:val="Prrafodelista"/>
+        <w:pBdr>
+          <w:top w:val="nil"/>
+          <w:left w:val="nil"/>
+          <w:bottom w:val="nil"/>
+          <w:right w:val="nil"/>
+          <w:between w:val="nil"/>
+        </w:pBdr>
+        <w:spacing w:after="0" w:line="240" w:lineRule="auto"/>
+        <w:ind w:left="1276"/>
+        <w:jc w:val="both"/>
+        <w:rPr>
+          <w:rFonts w:ascii="Arial" w:eastAsia="Arial" w:hAnsi="Arial" w:cs="Arial"/>
+          <w:color w:val="000000"/>
+          <w:sz w:val="24"/>
+          <w:szCs w:val="24"/>
+        </w:rPr>
+      </w:pPr>
+    </w:p>
+    <w:p>
+      <w:pPr>
+        <w:pStyle w:val="Prrafodelista"/>
+        <w:pBdr>
+          <w:top w:val="nil"/>
+          <w:left w:val="nil"/>
+          <w:bottom w:val="nil"/>
+          <w:right w:val="nil"/>
+          <w:between w:val="nil"/>
+        </w:pBdr>
+        <w:spacing w:after="0" w:line="240" w:lineRule="auto"/>
+        <w:ind w:left="1276"/>
+        <w:jc w:val="both"/>
+        <w:rPr>
+          <w:rFonts w:ascii="Arial" w:eastAsia="Arial" w:hAnsi="Arial" w:cs="Arial"/>
+          <w:color w:val="000000"/>
+          <w:sz w:val="24"/>
+          <w:szCs w:val="24"/>
+        </w:rPr>
+      </w:pPr>
+      <w:r>
+        <w:rPr>
+          <w:rFonts w:ascii="Arial" w:eastAsia="Arial" w:hAnsi="Arial" w:cs="Arial"/>
+          <w:color w:val="000000"/>
+          <w:sz w:val="24"/>
+          <w:szCs w:val="24"/>
+        </w:rPr>
+        <w:t>E</w:t>
+      </w:r>
+      <w:r>
+        <w:rPr>
+          <w:rFonts w:ascii="Arial" w:eastAsia="Arial" w:hAnsi="Arial" w:cs="Arial"/>
+          <w:color w:val="000000"/>
+          <w:sz w:val="24"/>
+          <w:szCs w:val="24"/>
+        </w:rPr>
+        <w:t>l índice se trata como si fuese un archivo secuencial y se construye un índice disperso sobre el índice con agrupación, como se muestra en la Figura. Para localizar un registro se usa en primer lugar una búsqueda binaria sobre el índice más externo para buscar el registro con el mayor valor de la clave de búsqueda que sea menor o igual al valor deseado. El puntero apunta a un bloque en el índice más interno. Hay que examinar este bloque hasta encontrar el registro con el mayor valor de la clave que sea menor o igual que el valor deseado. El puntero de este registro apunta al bloque del archivo que contiene el registro buscado.</w:t>
+      </w:r>
+      <w:r>
+        <w:rPr>
+          <w:rStyle w:val="Refdenotaalpie"/>
+          <w:rFonts w:ascii="Arial" w:eastAsia="Arial" w:hAnsi="Arial" w:cs="Arial"/>
+          <w:color w:val="000000"/>
+          <w:sz w:val="24"/>
+          <w:szCs w:val="24"/>
+        </w:rPr>
+        <w:footnoteReference w:id="20"/>
+      </w:r>
+    </w:p>
+    <w:p>
+      <w:pPr>
         <w:spacing w:after="0" w:line="240" w:lineRule="auto"/>
         <w:ind w:firstLine="720"/>
         <w:jc w:val="both"/>
@@ -9380,6 +10181,108 @@
         </w:rPr>
         <w:tab/>
       </w:r>
+    </w:p>
+    <w:p>
+      <w:pPr>
+        <w:spacing w:after="0" w:line="240" w:lineRule="auto"/>
+        <w:ind w:firstLine="720"/>
+        <w:jc w:val="center"/>
+        <w:rPr>
+          <w:rFonts w:ascii="Arial" w:eastAsia="Arial" w:hAnsi="Arial" w:cs="Arial"/>
+          <w:color w:val="000000"/>
+          <w:sz w:val="24"/>
+          <w:szCs w:val="24"/>
+        </w:rPr>
+      </w:pPr>
+      <w:r>
+        <w:rPr>
+          <w:noProof/>
+        </w:rPr>
+        <w:lastRenderedPageBreak/>
+        <w:drawing>
+          <wp:inline distT="0" distB="0" distL="0" distR="0" wp14:anchorId="3CB270B2" wp14:editId="49E1C426">
+            <wp:extent cx="2655380" cy="2948940"/>
+            <wp:effectExtent l="0" t="0" r="0" b="3810"/>
+            <wp:docPr id="28" name="Imagen 28"/>
+            <wp:cNvGraphicFramePr>
+              <a:graphicFrameLocks xmlns:a="http://schemas.openxmlformats.org/drawingml/2006/main" noChangeAspect="1"/>
+            </wp:cNvGraphicFramePr>
+            <a:graphic xmlns:a="http://schemas.openxmlformats.org/drawingml/2006/main">
+              <a:graphicData uri="http://schemas.openxmlformats.org/drawingml/2006/picture">
+                <pic:pic xmlns:pic="http://schemas.openxmlformats.org/drawingml/2006/picture">
+                  <pic:nvPicPr>
+                    <pic:cNvPr id="1" name=""/>
+                    <pic:cNvPicPr/>
+                  </pic:nvPicPr>
+                  <pic:blipFill>
+                    <a:blip r:embed="rId29"/>
+                    <a:stretch>
+                      <a:fillRect/>
+                    </a:stretch>
+                  </pic:blipFill>
+                  <pic:spPr>
+                    <a:xfrm>
+                      <a:off x="0" y="0"/>
+                      <a:ext cx="2657052" cy="2950797"/>
+                    </a:xfrm>
+                    <a:prstGeom prst="rect">
+                      <a:avLst/>
+                    </a:prstGeom>
+                  </pic:spPr>
+                </pic:pic>
+              </a:graphicData>
+            </a:graphic>
+          </wp:inline>
+        </w:drawing>
+      </w:r>
+    </w:p>
+    <w:p>
+      <w:pPr>
+        <w:spacing w:after="0" w:line="240" w:lineRule="auto"/>
+        <w:ind w:firstLine="720"/>
+        <w:jc w:val="center"/>
+        <w:rPr>
+          <w:rFonts w:ascii="Arial" w:eastAsia="Arial" w:hAnsi="Arial" w:cs="Arial"/>
+          <w:color w:val="000000"/>
+          <w:sz w:val="24"/>
+          <w:szCs w:val="24"/>
+        </w:rPr>
+      </w:pPr>
+      <w:r>
+        <w:rPr>
+          <w:rFonts w:ascii="Arial" w:eastAsia="Arial" w:hAnsi="Arial" w:cs="Arial"/>
+          <w:color w:val="000000"/>
+          <w:sz w:val="24"/>
+          <w:szCs w:val="24"/>
+        </w:rPr>
+        <w:t xml:space="preserve">Imagen 9: Ejemplo de la estructura multinivel. Obtenido de </w:t>
+      </w:r>
+      <w:hyperlink r:id="rId30" w:history="1">
+        <w:r>
+          <w:rPr>
+            <w:rStyle w:val="Hipervnculo"/>
+            <w:rFonts w:ascii="Arial" w:eastAsia="Arial" w:hAnsi="Arial" w:cs="Arial"/>
+            <w:color w:val="auto"/>
+            <w:sz w:val="24"/>
+            <w:szCs w:val="24"/>
+            <w:u w:val="none"/>
+          </w:rPr>
+          <w:t>https://es.slideshare.net/miguelorquera/indices-1</w:t>
+        </w:r>
+      </w:hyperlink>
+    </w:p>
+    <w:p>
+      <w:pPr>
+        <w:spacing w:after="0" w:line="240" w:lineRule="auto"/>
+        <w:ind w:firstLine="720"/>
+        <w:jc w:val="center"/>
+        <w:rPr>
+          <w:rFonts w:ascii="Arial" w:eastAsia="Arial" w:hAnsi="Arial" w:cs="Arial"/>
+          <w:color w:val="000000"/>
+          <w:sz w:val="24"/>
+          <w:szCs w:val="24"/>
+        </w:rPr>
+      </w:pPr>
     </w:p>
     <w:p>
       <w:pPr>
@@ -9533,7 +10436,6 @@
           <w:sz w:val="24"/>
           <w:szCs w:val="24"/>
         </w:rPr>
-        <w:lastRenderedPageBreak/>
         <w:t>Lo</w:t>
       </w:r>
       <w:r>
@@ -9841,6 +10743,7 @@
           <w:szCs w:val="24"/>
           <w:lang w:val="es-ES"/>
         </w:rPr>
+        <w:lastRenderedPageBreak/>
         <w:t>El acceso directo se hace con la búsqueda en el árbol. El acceso secuencial se hace empleando los punteros horizontales que enlazan las hojas del índice.</w:t>
       </w:r>
     </w:p>
@@ -10153,17 +11056,7 @@
           <w:szCs w:val="24"/>
           <w:lang w:val="es-ES"/>
         </w:rPr>
-        <w:t xml:space="preserve">En una inserción si hay espacio al final no hay problema. Si el intervalo estuviera completo lo que se hace es partir en dos el intervalo de control, pasando a ocupar una de las mitades alguno de los intervalos libres que </w:t>
-      </w:r>
-      <w:r>
-        <w:rPr>
-          <w:rFonts w:ascii="Arial" w:eastAsia="Times New Roman" w:hAnsi="Arial" w:cs="Arial"/>
-          <w:sz w:val="24"/>
-          <w:szCs w:val="24"/>
-          <w:lang w:val="es-ES"/>
-        </w:rPr>
-        <w:lastRenderedPageBreak/>
-        <w:t>queden. A continuación, podemos ver un esquema que nos sirve de ejemplo de una situación en la que esto ocurriría:</w:t>
+        <w:t>En una inserción si hay espacio al final no hay problema. Si el intervalo estuviera completo lo que se hace es partir en dos el intervalo de control, pasando a ocupar una de las mitades alguno de los intervalos libres que queden. A continuación, podemos ver un esquema que nos sirve de ejemplo de una situación en la que esto ocurriría:</w:t>
       </w:r>
       <w:r>
         <w:rPr>
@@ -10173,7 +11066,7 @@
           <w:szCs w:val="24"/>
           <w:lang w:val="es-ES"/>
         </w:rPr>
-        <w:footnoteReference w:id="15"/>
+        <w:footnoteReference w:id="21"/>
       </w:r>
     </w:p>
     <w:p>
@@ -10279,7 +11172,7 @@
                     </pic:cNvPicPr>
                   </pic:nvPicPr>
                   <pic:blipFill rotWithShape="1">
-                    <a:blip r:embed="rId27">
+                    <a:blip r:embed="rId31">
                       <a:extLst>
                         <a:ext uri="{28A0092B-C50C-407E-A947-70E740481C1C}">
                           <a14:useLocalDpi xmlns:a14="http://schemas.microsoft.com/office/drawing/2010/main" val="0"/>
@@ -10387,6 +11280,7 @@
           <w:bdr w:val="none" w:sz="0" w:space="0" w:color="auto" w:frame="1"/>
           <w:lang w:val="en-US"/>
         </w:rPr>
+        <w:lastRenderedPageBreak/>
         <w:drawing>
           <wp:inline distT="0" distB="0" distL="0" distR="0" wp14:anchorId="26974EBA" wp14:editId="15B3FDCE">
             <wp:extent cx="1828800" cy="1162050"/>
@@ -10405,7 +11299,7 @@
                     </pic:cNvPicPr>
                   </pic:nvPicPr>
                   <pic:blipFill>
-                    <a:blip r:embed="rId28">
+                    <a:blip r:embed="rId32">
                       <a:extLst>
                         <a:ext uri="{28A0092B-C50C-407E-A947-70E740481C1C}">
                           <a14:useLocalDpi xmlns:a14="http://schemas.microsoft.com/office/drawing/2010/main" val="0"/>
@@ -10555,7 +11449,7 @@
                     </pic:cNvPicPr>
                   </pic:nvPicPr>
                   <pic:blipFill>
-                    <a:blip r:embed="rId29">
+                    <a:blip r:embed="rId33">
                       <a:extLst>
                         <a:ext uri="{28A0092B-C50C-407E-A947-70E740481C1C}">
                           <a14:useLocalDpi xmlns:a14="http://schemas.microsoft.com/office/drawing/2010/main" val="0"/>
@@ -10632,7 +11526,7 @@
         </w:rPr>
         <w:t xml:space="preserve"> multinivel primario tomado de: </w:t>
       </w:r>
-      <w:hyperlink r:id="rId30" w:history="1">
+      <w:hyperlink r:id="rId34" w:history="1">
         <w:r>
           <w:rPr>
             <w:rStyle w:val="Hipervnculo"/>
@@ -10733,7 +11627,6 @@
           <w:sz w:val="24"/>
           <w:szCs w:val="24"/>
         </w:rPr>
-        <w:lastRenderedPageBreak/>
         <w:t>P</w:t>
       </w:r>
       <w:r>
@@ -10791,7 +11684,7 @@
           <w:sz w:val="24"/>
           <w:szCs w:val="24"/>
         </w:rPr>
-        <w:footnoteReference w:id="16"/>
+        <w:footnoteReference w:id="22"/>
       </w:r>
     </w:p>
     <w:p>
@@ -10970,6 +11863,7 @@
           <w:szCs w:val="24"/>
           <w:lang w:val="en-US"/>
         </w:rPr>
+        <w:lastRenderedPageBreak/>
         <w:drawing>
           <wp:inline distT="0" distB="0" distL="0" distR="0" wp14:anchorId="53C66C66" wp14:editId="7E3974EB">
             <wp:extent cx="3916392" cy="4405056"/>
@@ -10986,7 +11880,7 @@
                     <pic:cNvPicPr/>
                   </pic:nvPicPr>
                   <pic:blipFill>
-                    <a:blip r:embed="rId31"/>
+                    <a:blip r:embed="rId35"/>
                     <a:stretch>
                       <a:fillRect/>
                     </a:stretch>
@@ -11027,7 +11921,7 @@
         </w:rPr>
         <w:t xml:space="preserve">Imagen 7: Ejemplo de estructura de índice primerio multinivel. Obtenido de: </w:t>
       </w:r>
-      <w:hyperlink r:id="rId32" w:history="1">
+      <w:hyperlink r:id="rId36" w:history="1">
         <w:r>
           <w:rPr>
             <w:rStyle w:val="Hipervnculo"/>
@@ -11133,7 +12027,6 @@
           <w:sz w:val="24"/>
           <w:szCs w:val="24"/>
         </w:rPr>
-        <w:lastRenderedPageBreak/>
         <w:t>Multinivel con base secundario</w:t>
       </w:r>
       <w:r>
@@ -11337,6 +12230,7 @@
           <w:bdr w:val="none" w:sz="0" w:space="0" w:color="auto" w:frame="1"/>
           <w:lang w:val="en-US"/>
         </w:rPr>
+        <w:lastRenderedPageBreak/>
         <w:drawing>
           <wp:inline distT="0" distB="0" distL="0" distR="0" wp14:anchorId="2453DCB8" wp14:editId="4047413B">
             <wp:extent cx="3133725" cy="1838325"/>
@@ -11355,7 +12249,7 @@
                     </pic:cNvPicPr>
                   </pic:nvPicPr>
                   <pic:blipFill>
-                    <a:blip r:embed="rId33">
+                    <a:blip r:embed="rId37">
                       <a:extLst>
                         <a:ext uri="{28A0092B-C50C-407E-A947-70E740481C1C}">
                           <a14:useLocalDpi xmlns:a14="http://schemas.microsoft.com/office/drawing/2010/main" val="0"/>
@@ -11624,8 +12518,32 @@
           <w:szCs w:val="24"/>
           <w:lang w:val="es-ES"/>
         </w:rPr>
-        <w:t xml:space="preserve">Pueden almacenarse en una zona (un cilindro o más) exclusiva para ellos. Otra forma sería reservar pistas para los registros excedentes al final de cada </w:t>
-      </w:r>
+        <w:t>Pueden almacenarse en una zona (un cilindro o más) exclusiva para ellos. Otra forma sería reservar pistas para los registros excedentes al final de cada cilindro. Por último, una tercera forma consiste en una mezcla de las dos anteriores, es decir tener pistas al final de los cilindros y una zona exclusiva.</w:t>
+      </w:r>
+    </w:p>
+    <w:p>
+      <w:pPr>
+        <w:spacing w:after="0" w:line="240" w:lineRule="auto"/>
+        <w:rPr>
+          <w:rFonts w:ascii="Times New Roman" w:eastAsia="Times New Roman" w:hAnsi="Times New Roman" w:cs="Times New Roman"/>
+          <w:sz w:val="24"/>
+          <w:szCs w:val="24"/>
+          <w:lang w:val="es-ES"/>
+        </w:rPr>
+      </w:pPr>
+    </w:p>
+    <w:p>
+      <w:pPr>
+        <w:spacing w:after="0" w:line="240" w:lineRule="auto"/>
+        <w:ind w:left="1224"/>
+        <w:jc w:val="both"/>
+        <w:rPr>
+          <w:rFonts w:ascii="Times New Roman" w:eastAsia="Times New Roman" w:hAnsi="Times New Roman" w:cs="Times New Roman"/>
+          <w:sz w:val="24"/>
+          <w:szCs w:val="24"/>
+          <w:lang w:val="es-ES"/>
+        </w:rPr>
+      </w:pPr>
       <w:r>
         <w:rPr>
           <w:rFonts w:ascii="Arial" w:eastAsia="Times New Roman" w:hAnsi="Arial" w:cs="Arial"/>
@@ -11633,73 +12551,40 @@
           <w:szCs w:val="24"/>
           <w:lang w:val="es-ES"/>
         </w:rPr>
+        <w:t>Esta 3ª forma es la más utilizada, ya que la 1ª presenta el inconveniente de tener que hacer movimientos de las cabezas del disco para acceder a los excedentes, y la 2ª, aunque no tiene este problema tiene otros dos inconvenientes: que se puede agotar el espacio reservado o bien que por miedo a que esto ocurra se desaprovecha mucho espacio en el soporte.</w:t>
+      </w:r>
+    </w:p>
+    <w:p>
+      <w:pPr>
+        <w:spacing w:after="0" w:line="240" w:lineRule="auto"/>
+        <w:rPr>
+          <w:rFonts w:ascii="Times New Roman" w:eastAsia="Times New Roman" w:hAnsi="Times New Roman" w:cs="Times New Roman"/>
+          <w:sz w:val="24"/>
+          <w:szCs w:val="24"/>
+          <w:lang w:val="es-ES"/>
+        </w:rPr>
+      </w:pPr>
+    </w:p>
+    <w:p>
+      <w:pPr>
+        <w:spacing w:after="0" w:line="240" w:lineRule="auto"/>
+        <w:ind w:left="1224"/>
+        <w:jc w:val="both"/>
+        <w:rPr>
+          <w:rFonts w:ascii="Times New Roman" w:eastAsia="Times New Roman" w:hAnsi="Times New Roman" w:cs="Times New Roman"/>
+          <w:sz w:val="24"/>
+          <w:szCs w:val="24"/>
+          <w:lang w:val="es-ES"/>
+        </w:rPr>
+      </w:pPr>
+      <w:r>
+        <w:rPr>
+          <w:rFonts w:ascii="Arial" w:eastAsia="Times New Roman" w:hAnsi="Arial" w:cs="Arial"/>
+          <w:sz w:val="24"/>
+          <w:szCs w:val="24"/>
+          <w:lang w:val="es-ES"/>
+        </w:rPr>
         <w:lastRenderedPageBreak/>
-        <w:t>cilindro. Por último, una tercera forma consiste en una mezcla de las dos anteriores, es decir tener pistas al final de los cilindros y una zona exclusiva.</w:t>
-      </w:r>
-    </w:p>
-    <w:p>
-      <w:pPr>
-        <w:spacing w:after="0" w:line="240" w:lineRule="auto"/>
-        <w:rPr>
-          <w:rFonts w:ascii="Times New Roman" w:eastAsia="Times New Roman" w:hAnsi="Times New Roman" w:cs="Times New Roman"/>
-          <w:sz w:val="24"/>
-          <w:szCs w:val="24"/>
-          <w:lang w:val="es-ES"/>
-        </w:rPr>
-      </w:pPr>
-    </w:p>
-    <w:p>
-      <w:pPr>
-        <w:spacing w:after="0" w:line="240" w:lineRule="auto"/>
-        <w:ind w:left="1224"/>
-        <w:jc w:val="both"/>
-        <w:rPr>
-          <w:rFonts w:ascii="Times New Roman" w:eastAsia="Times New Roman" w:hAnsi="Times New Roman" w:cs="Times New Roman"/>
-          <w:sz w:val="24"/>
-          <w:szCs w:val="24"/>
-          <w:lang w:val="es-ES"/>
-        </w:rPr>
-      </w:pPr>
-      <w:r>
-        <w:rPr>
-          <w:rFonts w:ascii="Arial" w:eastAsia="Times New Roman" w:hAnsi="Arial" w:cs="Arial"/>
-          <w:sz w:val="24"/>
-          <w:szCs w:val="24"/>
-          <w:lang w:val="es-ES"/>
-        </w:rPr>
-        <w:t>Esta 3ª forma es la más utilizada, ya que la 1ª presenta el inconveniente de tener que hacer movimientos de las cabezas del disco para acceder a los excedentes, y la 2ª, aunque no tiene este problema tiene otros dos inconvenientes: que se puede agotar el espacio reservado o bien que por miedo a que esto ocurra se desaprovecha mucho espacio en el soporte.</w:t>
-      </w:r>
-    </w:p>
-    <w:p>
-      <w:pPr>
-        <w:spacing w:after="0" w:line="240" w:lineRule="auto"/>
-        <w:rPr>
-          <w:rFonts w:ascii="Times New Roman" w:eastAsia="Times New Roman" w:hAnsi="Times New Roman" w:cs="Times New Roman"/>
-          <w:sz w:val="24"/>
-          <w:szCs w:val="24"/>
-          <w:lang w:val="es-ES"/>
-        </w:rPr>
-      </w:pPr>
-    </w:p>
-    <w:p>
-      <w:pPr>
-        <w:spacing w:after="0" w:line="240" w:lineRule="auto"/>
-        <w:ind w:left="1224"/>
-        <w:jc w:val="both"/>
-        <w:rPr>
-          <w:rFonts w:ascii="Times New Roman" w:eastAsia="Times New Roman" w:hAnsi="Times New Roman" w:cs="Times New Roman"/>
-          <w:sz w:val="24"/>
-          <w:szCs w:val="24"/>
-          <w:lang w:val="es-ES"/>
-        </w:rPr>
-      </w:pPr>
-      <w:r>
-        <w:rPr>
-          <w:rFonts w:ascii="Arial" w:eastAsia="Times New Roman" w:hAnsi="Arial" w:cs="Arial"/>
-          <w:sz w:val="24"/>
-          <w:szCs w:val="24"/>
-          <w:lang w:val="es-ES"/>
-        </w:rPr>
         <w:t xml:space="preserve">Para localizarlos según que técnica empleemos tardaremos mucho (búsqueda secuencial, índice de pistas para los Excedentes). La técnica más empleada consiste en que en el índice de pistas cada entrada sean en realidad dos entradas, una para los registros almacenados normalmente, y otra para los Excedentarios. Por </w:t>
       </w:r>
       <w:r>
@@ -11737,7 +12622,7 @@
           <w:szCs w:val="24"/>
           <w:lang w:val="es-ES"/>
         </w:rPr>
-        <w:footnoteReference w:id="17"/>
+        <w:footnoteReference w:id="23"/>
       </w:r>
     </w:p>
     <w:p>
@@ -11779,7 +12664,7 @@
                     </pic:cNvPicPr>
                   </pic:nvPicPr>
                   <pic:blipFill>
-                    <a:blip r:embed="rId34">
+                    <a:blip r:embed="rId38">
                       <a:extLst>
                         <a:ext uri="{28A0092B-C50C-407E-A947-70E740481C1C}">
                           <a14:useLocalDpi xmlns:a14="http://schemas.microsoft.com/office/drawing/2010/main" val="0"/>
@@ -11832,7 +12717,7 @@
         </w:rPr>
         <w:t>Imagen 2. Ejemplo de índices Secuenciales Multinivel de: “</w:t>
       </w:r>
-      <w:hyperlink r:id="rId35" w:history="1">
+      <w:hyperlink r:id="rId39" w:history="1">
         <w:r>
           <w:rPr>
             <w:rStyle w:val="Hipervnculo"/>
@@ -11973,25 +12858,7 @@
           <w:sz w:val="24"/>
           <w:szCs w:val="24"/>
         </w:rPr>
-        <w:t xml:space="preserve">n índices formados por más de un atributo (campo). Se suelen emplear estructuras de </w:t>
-      </w:r>
-      <w:proofErr w:type="spellStart"/>
-      <w:r>
-        <w:rPr>
-          <w:rFonts w:ascii="Arial" w:eastAsia="Arial" w:hAnsi="Arial" w:cs="Arial"/>
-          <w:sz w:val="24"/>
-          <w:szCs w:val="24"/>
-        </w:rPr>
-        <w:t>array</w:t>
-      </w:r>
-      <w:proofErr w:type="spellEnd"/>
-      <w:r>
-        <w:rPr>
-          <w:rFonts w:ascii="Arial" w:eastAsia="Arial" w:hAnsi="Arial" w:cs="Arial"/>
-          <w:sz w:val="24"/>
-          <w:szCs w:val="24"/>
-        </w:rPr>
-        <w:t xml:space="preserve"> (rejillas) n-dimensionales. En las celdas de las rejillas en las que hubiera concordancia habría un puntero simbólico al registro que correspondiera. Son más rápidos, pero ocupan mucho más espacio.</w:t>
+        <w:t>n índices formados por más de un atributo (campo). Se suelen emplear estructuras de array (rejillas) n-dimensionales. En las celdas de las rejillas en las que hubiera concordancia habría un puntero simbólico al registro que correspondiera. Son más rápidos, pero ocupan mucho más espacio.</w:t>
       </w:r>
       <w:r>
         <w:rPr>
@@ -12000,7 +12867,7 @@
           <w:sz w:val="24"/>
           <w:szCs w:val="24"/>
         </w:rPr>
-        <w:footnoteReference w:id="18"/>
+        <w:footnoteReference w:id="24"/>
       </w:r>
     </w:p>
     <w:p>
@@ -12114,7 +12981,7 @@
                     <pic:cNvPicPr/>
                   </pic:nvPicPr>
                   <pic:blipFill>
-                    <a:blip r:embed="rId36">
+                    <a:blip r:embed="rId40">
                       <a:extLst>
                         <a:ext uri="{28A0092B-C50C-407E-A947-70E740481C1C}">
                           <a14:useLocalDpi xmlns:a14="http://schemas.microsoft.com/office/drawing/2010/main" val="0"/>
@@ -12495,7 +13362,7 @@
                     <pic:cNvPicPr preferRelativeResize="0"/>
                   </pic:nvPicPr>
                   <pic:blipFill>
-                    <a:blip r:embed="rId37"/>
+                    <a:blip r:embed="rId41"/>
                     <a:srcRect/>
                     <a:stretch>
                       <a:fillRect/>
@@ -12620,7 +13487,7 @@
           <w:sz w:val="24"/>
           <w:szCs w:val="24"/>
         </w:rPr>
-        <w:footnoteReference w:id="19"/>
+        <w:footnoteReference w:id="25"/>
       </w:r>
     </w:p>
     <w:p>
@@ -12813,7 +13680,7 @@
           <w:sz w:val="24"/>
           <w:szCs w:val="24"/>
         </w:rPr>
-        <w:footnoteReference w:id="20"/>
+        <w:footnoteReference w:id="26"/>
       </w:r>
     </w:p>
     <w:p>
@@ -12911,6 +13778,7 @@
       <w:r>
         <w:rPr>
           <w:rFonts w:ascii="Arial" w:eastAsia="Arial" w:hAnsi="Arial" w:cs="Arial"/>
+          <w:noProof/>
           <w:color w:val="000000"/>
           <w:sz w:val="24"/>
           <w:szCs w:val="24"/>
@@ -12931,7 +13799,7 @@
                     <pic:cNvPicPr/>
                   </pic:nvPicPr>
                   <pic:blipFill>
-                    <a:blip r:embed="rId38"/>
+                    <a:blip r:embed="rId42"/>
                     <a:stretch>
                       <a:fillRect/>
                     </a:stretch>
@@ -13078,6 +13946,209 @@
     <w:p>
       <w:pPr>
         <w:pStyle w:val="Prrafodelista"/>
+        <w:pBdr>
+          <w:top w:val="nil"/>
+          <w:left w:val="nil"/>
+          <w:bottom w:val="nil"/>
+          <w:right w:val="nil"/>
+          <w:between w:val="nil"/>
+        </w:pBdr>
+        <w:spacing w:after="0" w:line="240" w:lineRule="auto"/>
+        <w:ind w:left="1224"/>
+        <w:jc w:val="both"/>
+        <w:rPr>
+          <w:rFonts w:ascii="Arial" w:eastAsia="Arial" w:hAnsi="Arial" w:cs="Arial"/>
+          <w:color w:val="000000"/>
+          <w:sz w:val="24"/>
+          <w:szCs w:val="24"/>
+        </w:rPr>
+      </w:pPr>
+      <w:r>
+        <w:rPr>
+          <w:rFonts w:ascii="Arial" w:eastAsia="Arial" w:hAnsi="Arial" w:cs="Arial"/>
+          <w:color w:val="000000"/>
+          <w:sz w:val="24"/>
+          <w:szCs w:val="24"/>
+        </w:rPr>
+        <w:t xml:space="preserve">Aparece un registro índice por cada valor de la clave de búsqueda en el archivo. En un índice denso agrupado el registro índice contiene el valor de la clave y un puntero al primer registro con ese valor de la clave de búsqueda. </w:t>
+      </w:r>
+      <w:r>
+        <w:rPr>
+          <w:rFonts w:ascii="Arial" w:eastAsia="Arial" w:hAnsi="Arial" w:cs="Arial"/>
+          <w:color w:val="000000"/>
+          <w:sz w:val="24"/>
+          <w:szCs w:val="24"/>
+        </w:rPr>
+        <w:lastRenderedPageBreak/>
+        <w:t>El resto de registros con el mismo valor de la clave de búsqueda se almacenan consecutivamente después del primer registro, dado que, ya que el índice es con agrupación, los registros se ordenan sobre la misma clave de búsqueda.</w:t>
+      </w:r>
+      <w:r>
+        <w:rPr>
+          <w:rStyle w:val="Refdenotaalpie"/>
+        </w:rPr>
+        <w:footnoteReference w:id="27"/>
+      </w:r>
+    </w:p>
+    <w:p>
+      <w:pPr>
+        <w:pStyle w:val="Prrafodelista"/>
+        <w:pBdr>
+          <w:top w:val="nil"/>
+          <w:left w:val="nil"/>
+          <w:bottom w:val="nil"/>
+          <w:right w:val="nil"/>
+          <w:between w:val="nil"/>
+        </w:pBdr>
+        <w:spacing w:after="0" w:line="240" w:lineRule="auto"/>
+        <w:ind w:left="1224"/>
+        <w:jc w:val="both"/>
+      </w:pPr>
+    </w:p>
+    <w:p>
+      <w:pPr>
+        <w:pStyle w:val="Prrafodelista"/>
+        <w:pBdr>
+          <w:top w:val="nil"/>
+          <w:left w:val="nil"/>
+          <w:bottom w:val="nil"/>
+          <w:right w:val="nil"/>
+          <w:between w:val="nil"/>
+        </w:pBdr>
+        <w:spacing w:after="0" w:line="240" w:lineRule="auto"/>
+        <w:ind w:left="1224"/>
+        <w:jc w:val="center"/>
+        <w:rPr>
+          <w:rFonts w:ascii="Arial" w:eastAsia="Arial" w:hAnsi="Arial" w:cs="Arial"/>
+          <w:color w:val="000000"/>
+          <w:sz w:val="24"/>
+          <w:szCs w:val="24"/>
+        </w:rPr>
+      </w:pPr>
+      <w:r>
+        <w:rPr>
+          <w:noProof/>
+        </w:rPr>
+        <w:drawing>
+          <wp:inline distT="0" distB="0" distL="0" distR="0" wp14:anchorId="26BF9076" wp14:editId="0E2395CA">
+            <wp:extent cx="4455795" cy="2104007"/>
+            <wp:effectExtent l="0" t="0" r="1905" b="0"/>
+            <wp:docPr id="30" name="Imagen 30"/>
+            <wp:cNvGraphicFramePr>
+              <a:graphicFrameLocks xmlns:a="http://schemas.openxmlformats.org/drawingml/2006/main" noChangeAspect="1"/>
+            </wp:cNvGraphicFramePr>
+            <a:graphic xmlns:a="http://schemas.openxmlformats.org/drawingml/2006/main">
+              <a:graphicData uri="http://schemas.openxmlformats.org/drawingml/2006/picture">
+                <pic:pic xmlns:pic="http://schemas.openxmlformats.org/drawingml/2006/picture">
+                  <pic:nvPicPr>
+                    <pic:cNvPr id="1" name=""/>
+                    <pic:cNvPicPr/>
+                  </pic:nvPicPr>
+                  <pic:blipFill>
+                    <a:blip r:embed="rId43"/>
+                    <a:stretch>
+                      <a:fillRect/>
+                    </a:stretch>
+                  </pic:blipFill>
+                  <pic:spPr>
+                    <a:xfrm>
+                      <a:off x="0" y="0"/>
+                      <a:ext cx="4466362" cy="2108997"/>
+                    </a:xfrm>
+                    <a:prstGeom prst="rect">
+                      <a:avLst/>
+                    </a:prstGeom>
+                  </pic:spPr>
+                </pic:pic>
+              </a:graphicData>
+            </a:graphic>
+          </wp:inline>
+        </w:drawing>
+      </w:r>
+    </w:p>
+    <w:p>
+      <w:pPr>
+        <w:pStyle w:val="Prrafodelista"/>
+        <w:pBdr>
+          <w:top w:val="nil"/>
+          <w:left w:val="nil"/>
+          <w:bottom w:val="nil"/>
+          <w:right w:val="nil"/>
+          <w:between w:val="nil"/>
+        </w:pBdr>
+        <w:spacing w:after="0" w:line="240" w:lineRule="auto"/>
+        <w:ind w:left="1224"/>
+        <w:jc w:val="center"/>
+        <w:rPr>
+          <w:rFonts w:ascii="Arial" w:eastAsia="Arial" w:hAnsi="Arial" w:cs="Arial"/>
+          <w:color w:val="000000"/>
+          <w:sz w:val="24"/>
+          <w:szCs w:val="24"/>
+        </w:rPr>
+      </w:pPr>
+      <w:r>
+        <w:rPr>
+          <w:rFonts w:ascii="Arial" w:eastAsia="Arial" w:hAnsi="Arial" w:cs="Arial"/>
+          <w:color w:val="000000"/>
+          <w:sz w:val="24"/>
+          <w:szCs w:val="24"/>
+        </w:rPr>
+        <w:t>Imagen 12. Ejemplo de índice denso, sacado de:</w:t>
+      </w:r>
+    </w:p>
+    <w:p>
+      <w:pPr>
+        <w:pStyle w:val="Prrafodelista"/>
+        <w:pBdr>
+          <w:top w:val="nil"/>
+          <w:left w:val="nil"/>
+          <w:bottom w:val="nil"/>
+          <w:right w:val="nil"/>
+          <w:between w:val="nil"/>
+        </w:pBdr>
+        <w:spacing w:after="0" w:line="240" w:lineRule="auto"/>
+        <w:ind w:left="1224"/>
+        <w:jc w:val="center"/>
+        <w:rPr>
+          <w:rFonts w:ascii="Arial" w:eastAsia="Arial" w:hAnsi="Arial" w:cs="Arial"/>
+          <w:color w:val="000000"/>
+          <w:sz w:val="24"/>
+          <w:szCs w:val="24"/>
+        </w:rPr>
+      </w:pPr>
+      <w:r>
+        <w:rPr>
+          <w:rFonts w:ascii="Arial" w:eastAsia="Arial" w:hAnsi="Arial" w:cs="Arial"/>
+          <w:color w:val="000000"/>
+          <w:sz w:val="24"/>
+          <w:szCs w:val="24"/>
+        </w:rPr>
+        <w:t>https://slideplayer.es/slide/16909/</w:t>
+      </w:r>
+    </w:p>
+    <w:p>
+      <w:pPr>
+        <w:pStyle w:val="Prrafodelista"/>
+        <w:pBdr>
+          <w:top w:val="nil"/>
+          <w:left w:val="nil"/>
+          <w:bottom w:val="nil"/>
+          <w:right w:val="nil"/>
+          <w:between w:val="nil"/>
+        </w:pBdr>
+        <w:spacing w:after="0" w:line="240" w:lineRule="auto"/>
+        <w:ind w:left="1224"/>
+        <w:jc w:val="center"/>
+        <w:rPr>
+          <w:rFonts w:ascii="Arial" w:eastAsia="Arial" w:hAnsi="Arial" w:cs="Arial"/>
+          <w:color w:val="000000"/>
+          <w:sz w:val="24"/>
+          <w:szCs w:val="24"/>
+        </w:rPr>
+      </w:pPr>
+    </w:p>
+    <w:p>
+      <w:pPr>
+        <w:pStyle w:val="Prrafodelista"/>
         <w:numPr>
           <w:ilvl w:val="2"/>
           <w:numId w:val="1"/>
@@ -13260,7 +14331,7 @@
                     <pic:cNvPicPr preferRelativeResize="0"/>
                   </pic:nvPicPr>
                   <pic:blipFill>
-                    <a:blip r:embed="rId39"/>
+                    <a:blip r:embed="rId44"/>
                     <a:srcRect/>
                     <a:stretch>
                       <a:fillRect/>
@@ -13363,7 +14434,7 @@
           <w:sz w:val="24"/>
           <w:szCs w:val="24"/>
         </w:rPr>
-        <w:footnoteReference w:id="21"/>
+        <w:footnoteReference w:id="28"/>
       </w:r>
     </w:p>
     <w:p>
@@ -13505,7 +14576,7 @@
           <w:sz w:val="24"/>
           <w:szCs w:val="24"/>
         </w:rPr>
-        <w:footnoteReference w:id="22"/>
+        <w:footnoteReference w:id="29"/>
       </w:r>
     </w:p>
     <w:p>
@@ -13603,6 +14674,7 @@
       <w:r>
         <w:rPr>
           <w:rFonts w:ascii="Arial" w:eastAsia="Arial" w:hAnsi="Arial" w:cs="Arial"/>
+          <w:noProof/>
           <w:color w:val="000000"/>
           <w:sz w:val="24"/>
           <w:szCs w:val="24"/>
@@ -13623,7 +14695,7 @@
                     <pic:cNvPicPr/>
                   </pic:nvPicPr>
                   <pic:blipFill>
-                    <a:blip r:embed="rId40"/>
+                    <a:blip r:embed="rId45"/>
                     <a:stretch>
                       <a:fillRect/>
                     </a:stretch>
@@ -13769,6 +14841,65 @@
     </w:p>
     <w:p>
       <w:pPr>
+        <w:pBdr>
+          <w:top w:val="nil"/>
+          <w:left w:val="nil"/>
+          <w:bottom w:val="nil"/>
+          <w:right w:val="nil"/>
+          <w:between w:val="nil"/>
+        </w:pBdr>
+        <w:spacing w:after="0" w:line="240" w:lineRule="auto"/>
+        <w:ind w:left="1276"/>
+        <w:jc w:val="both"/>
+        <w:rPr>
+          <w:rFonts w:ascii="Arial" w:eastAsia="Arial" w:hAnsi="Arial" w:cs="Arial"/>
+          <w:color w:val="000000"/>
+          <w:sz w:val="24"/>
+          <w:szCs w:val="24"/>
+        </w:rPr>
+      </w:pPr>
+    </w:p>
+    <w:p>
+      <w:pPr>
+        <w:pBdr>
+          <w:top w:val="nil"/>
+          <w:left w:val="nil"/>
+          <w:bottom w:val="nil"/>
+          <w:right w:val="nil"/>
+          <w:between w:val="nil"/>
+        </w:pBdr>
+        <w:spacing w:after="0" w:line="240" w:lineRule="auto"/>
+        <w:ind w:left="1276"/>
+        <w:jc w:val="both"/>
+        <w:rPr>
+          <w:rFonts w:ascii="Arial" w:eastAsia="Arial" w:hAnsi="Arial" w:cs="Arial"/>
+          <w:color w:val="000000"/>
+          <w:sz w:val="24"/>
+          <w:szCs w:val="24"/>
+        </w:rPr>
+      </w:pPr>
+      <w:r>
+        <w:rPr>
+          <w:rFonts w:ascii="Arial" w:eastAsia="Arial" w:hAnsi="Arial" w:cs="Arial"/>
+          <w:color w:val="000000"/>
+          <w:sz w:val="24"/>
+          <w:szCs w:val="24"/>
+        </w:rPr>
+        <w:t>Sólo se crea un registro índice para algunos de los valores. Al igual que en los índices densos, cada registro índice contiene un valor de la clave de búsqueda y un puntero al primer registro con ese valor de la clave. Para localizar un registro se busca la entrada del índice con el valor más grande que sea menor o igual que el valor que se está buscando. Se empieza por el registro apuntado por esa entrada del índice y se continúa con los punteros del archivo hasta encontrar el registro deseado.</w:t>
+      </w:r>
+      <w:r>
+        <w:rPr>
+          <w:rStyle w:val="Refdenotaalpie"/>
+          <w:rFonts w:ascii="Arial" w:eastAsia="Arial" w:hAnsi="Arial" w:cs="Arial"/>
+          <w:color w:val="000000"/>
+          <w:sz w:val="24"/>
+          <w:szCs w:val="24"/>
+        </w:rPr>
+        <w:footnoteReference w:id="30"/>
+      </w:r>
+    </w:p>
+    <w:p>
+      <w:pPr>
         <w:pStyle w:val="Prrafodelista"/>
         <w:pBdr>
           <w:top w:val="nil"/>
@@ -13863,426 +14994,6 @@
           <w:szCs w:val="24"/>
         </w:rPr>
       </w:pPr>
-    </w:p>
-    <w:p>
-      <w:pPr>
-        <w:pBdr>
-          <w:top w:val="nil"/>
-          <w:left w:val="nil"/>
-          <w:bottom w:val="nil"/>
-          <w:right w:val="nil"/>
-          <w:between w:val="nil"/>
-        </w:pBdr>
-        <w:spacing w:line="240" w:lineRule="auto"/>
-        <w:jc w:val="both"/>
-        <w:rPr>
-          <w:rFonts w:ascii="Arial" w:eastAsia="Arial" w:hAnsi="Arial" w:cs="Arial"/>
-          <w:color w:val="000000"/>
-          <w:sz w:val="24"/>
-          <w:szCs w:val="24"/>
-        </w:rPr>
-      </w:pPr>
-    </w:p>
-    <w:p>
-      <w:pPr>
-        <w:pBdr>
-          <w:top w:val="nil"/>
-          <w:left w:val="nil"/>
-          <w:bottom w:val="nil"/>
-          <w:right w:val="nil"/>
-          <w:between w:val="nil"/>
-        </w:pBdr>
-        <w:spacing w:line="240" w:lineRule="auto"/>
-        <w:jc w:val="both"/>
-        <w:rPr>
-          <w:rFonts w:ascii="Arial" w:eastAsia="Arial" w:hAnsi="Arial" w:cs="Arial"/>
-          <w:color w:val="000000"/>
-          <w:sz w:val="24"/>
-          <w:szCs w:val="24"/>
-        </w:rPr>
-      </w:pPr>
-    </w:p>
-    <w:p>
-      <w:pPr>
-        <w:pBdr>
-          <w:top w:val="nil"/>
-          <w:left w:val="nil"/>
-          <w:bottom w:val="nil"/>
-          <w:right w:val="nil"/>
-          <w:between w:val="nil"/>
-        </w:pBdr>
-        <w:spacing w:line="240" w:lineRule="auto"/>
-        <w:jc w:val="both"/>
-        <w:rPr>
-          <w:rFonts w:ascii="Arial" w:eastAsia="Arial" w:hAnsi="Arial" w:cs="Arial"/>
-          <w:color w:val="000000"/>
-          <w:sz w:val="24"/>
-          <w:szCs w:val="24"/>
-        </w:rPr>
-      </w:pPr>
-    </w:p>
-    <w:p>
-      <w:pPr>
-        <w:pBdr>
-          <w:top w:val="nil"/>
-          <w:left w:val="nil"/>
-          <w:bottom w:val="nil"/>
-          <w:right w:val="nil"/>
-          <w:between w:val="nil"/>
-        </w:pBdr>
-        <w:spacing w:line="240" w:lineRule="auto"/>
-        <w:jc w:val="both"/>
-        <w:rPr>
-          <w:rFonts w:ascii="Arial" w:eastAsia="Arial" w:hAnsi="Arial" w:cs="Arial"/>
-          <w:color w:val="000000"/>
-          <w:sz w:val="24"/>
-          <w:szCs w:val="24"/>
-        </w:rPr>
-      </w:pPr>
-    </w:p>
-    <w:p>
-      <w:pPr>
-        <w:pBdr>
-          <w:top w:val="nil"/>
-          <w:left w:val="nil"/>
-          <w:bottom w:val="nil"/>
-          <w:right w:val="nil"/>
-          <w:between w:val="nil"/>
-        </w:pBdr>
-        <w:spacing w:line="240" w:lineRule="auto"/>
-        <w:jc w:val="both"/>
-        <w:rPr>
-          <w:rFonts w:ascii="Arial" w:eastAsia="Arial" w:hAnsi="Arial" w:cs="Arial"/>
-          <w:color w:val="000000"/>
-          <w:sz w:val="24"/>
-          <w:szCs w:val="24"/>
-        </w:rPr>
-      </w:pPr>
-    </w:p>
-    <w:p>
-      <w:pPr>
-        <w:pBdr>
-          <w:top w:val="nil"/>
-          <w:left w:val="nil"/>
-          <w:bottom w:val="nil"/>
-          <w:right w:val="nil"/>
-          <w:between w:val="nil"/>
-        </w:pBdr>
-        <w:spacing w:line="240" w:lineRule="auto"/>
-        <w:jc w:val="both"/>
-        <w:rPr>
-          <w:rFonts w:ascii="Arial" w:eastAsia="Arial" w:hAnsi="Arial" w:cs="Arial"/>
-          <w:color w:val="000000"/>
-          <w:sz w:val="24"/>
-          <w:szCs w:val="24"/>
-        </w:rPr>
-      </w:pPr>
-    </w:p>
-    <w:p>
-      <w:pPr>
-        <w:pBdr>
-          <w:top w:val="nil"/>
-          <w:left w:val="nil"/>
-          <w:bottom w:val="nil"/>
-          <w:right w:val="nil"/>
-          <w:between w:val="nil"/>
-        </w:pBdr>
-        <w:spacing w:line="240" w:lineRule="auto"/>
-        <w:jc w:val="both"/>
-        <w:rPr>
-          <w:rFonts w:ascii="Arial" w:eastAsia="Arial" w:hAnsi="Arial" w:cs="Arial"/>
-          <w:color w:val="000000"/>
-          <w:sz w:val="24"/>
-          <w:szCs w:val="24"/>
-        </w:rPr>
-      </w:pPr>
-    </w:p>
-    <w:p>
-      <w:pPr>
-        <w:pBdr>
-          <w:top w:val="nil"/>
-          <w:left w:val="nil"/>
-          <w:bottom w:val="nil"/>
-          <w:right w:val="nil"/>
-          <w:between w:val="nil"/>
-        </w:pBdr>
-        <w:spacing w:line="240" w:lineRule="auto"/>
-        <w:jc w:val="both"/>
-        <w:rPr>
-          <w:rFonts w:ascii="Arial" w:eastAsia="Arial" w:hAnsi="Arial" w:cs="Arial"/>
-          <w:color w:val="000000"/>
-          <w:sz w:val="24"/>
-          <w:szCs w:val="24"/>
-        </w:rPr>
-      </w:pPr>
-    </w:p>
-    <w:p>
-      <w:pPr>
-        <w:pBdr>
-          <w:top w:val="nil"/>
-          <w:left w:val="nil"/>
-          <w:bottom w:val="nil"/>
-          <w:right w:val="nil"/>
-          <w:between w:val="nil"/>
-        </w:pBdr>
-        <w:spacing w:line="240" w:lineRule="auto"/>
-        <w:jc w:val="both"/>
-        <w:rPr>
-          <w:rFonts w:ascii="Arial" w:eastAsia="Arial" w:hAnsi="Arial" w:cs="Arial"/>
-          <w:color w:val="000000"/>
-          <w:sz w:val="24"/>
-          <w:szCs w:val="24"/>
-        </w:rPr>
-      </w:pPr>
-    </w:p>
-    <w:p>
-      <w:pPr>
-        <w:pBdr>
-          <w:top w:val="nil"/>
-          <w:left w:val="nil"/>
-          <w:bottom w:val="nil"/>
-          <w:right w:val="nil"/>
-          <w:between w:val="nil"/>
-        </w:pBdr>
-        <w:spacing w:line="240" w:lineRule="auto"/>
-        <w:jc w:val="both"/>
-        <w:rPr>
-          <w:rFonts w:ascii="Arial" w:eastAsia="Arial" w:hAnsi="Arial" w:cs="Arial"/>
-          <w:color w:val="000000"/>
-          <w:sz w:val="24"/>
-          <w:szCs w:val="24"/>
-        </w:rPr>
-      </w:pPr>
-    </w:p>
-    <w:p>
-      <w:pPr>
-        <w:pBdr>
-          <w:top w:val="nil"/>
-          <w:left w:val="nil"/>
-          <w:bottom w:val="nil"/>
-          <w:right w:val="nil"/>
-          <w:between w:val="nil"/>
-        </w:pBdr>
-        <w:spacing w:line="240" w:lineRule="auto"/>
-        <w:jc w:val="both"/>
-        <w:rPr>
-          <w:rFonts w:ascii="Arial" w:eastAsia="Arial" w:hAnsi="Arial" w:cs="Arial"/>
-          <w:color w:val="000000"/>
-          <w:sz w:val="24"/>
-          <w:szCs w:val="24"/>
-        </w:rPr>
-      </w:pPr>
-    </w:p>
-    <w:p>
-      <w:pPr>
-        <w:pBdr>
-          <w:top w:val="nil"/>
-          <w:left w:val="nil"/>
-          <w:bottom w:val="nil"/>
-          <w:right w:val="nil"/>
-          <w:between w:val="nil"/>
-        </w:pBdr>
-        <w:spacing w:line="240" w:lineRule="auto"/>
-        <w:jc w:val="both"/>
-        <w:rPr>
-          <w:rFonts w:ascii="Arial" w:eastAsia="Arial" w:hAnsi="Arial" w:cs="Arial"/>
-          <w:color w:val="000000"/>
-          <w:sz w:val="24"/>
-          <w:szCs w:val="24"/>
-        </w:rPr>
-      </w:pPr>
-    </w:p>
-    <w:p>
-      <w:pPr>
-        <w:pBdr>
-          <w:top w:val="nil"/>
-          <w:left w:val="nil"/>
-          <w:bottom w:val="nil"/>
-          <w:right w:val="nil"/>
-          <w:between w:val="nil"/>
-        </w:pBdr>
-        <w:spacing w:line="240" w:lineRule="auto"/>
-        <w:jc w:val="both"/>
-        <w:rPr>
-          <w:rFonts w:ascii="Arial" w:eastAsia="Arial" w:hAnsi="Arial" w:cs="Arial"/>
-          <w:color w:val="000000"/>
-          <w:sz w:val="24"/>
-          <w:szCs w:val="24"/>
-        </w:rPr>
-      </w:pPr>
-    </w:p>
-    <w:p>
-      <w:pPr>
-        <w:pBdr>
-          <w:top w:val="nil"/>
-          <w:left w:val="nil"/>
-          <w:bottom w:val="nil"/>
-          <w:right w:val="nil"/>
-          <w:between w:val="nil"/>
-        </w:pBdr>
-        <w:spacing w:line="240" w:lineRule="auto"/>
-        <w:jc w:val="both"/>
-        <w:rPr>
-          <w:rFonts w:ascii="Arial" w:eastAsia="Arial" w:hAnsi="Arial" w:cs="Arial"/>
-          <w:color w:val="000000"/>
-          <w:sz w:val="24"/>
-          <w:szCs w:val="24"/>
-        </w:rPr>
-      </w:pPr>
-    </w:p>
-    <w:p>
-      <w:pPr>
-        <w:pBdr>
-          <w:top w:val="nil"/>
-          <w:left w:val="nil"/>
-          <w:bottom w:val="nil"/>
-          <w:right w:val="nil"/>
-          <w:between w:val="nil"/>
-        </w:pBdr>
-        <w:spacing w:line="240" w:lineRule="auto"/>
-        <w:jc w:val="both"/>
-        <w:rPr>
-          <w:rFonts w:ascii="Arial" w:eastAsia="Arial" w:hAnsi="Arial" w:cs="Arial"/>
-          <w:color w:val="000000"/>
-          <w:sz w:val="24"/>
-          <w:szCs w:val="24"/>
-        </w:rPr>
-      </w:pPr>
-    </w:p>
-    <w:p>
-      <w:pPr>
-        <w:pBdr>
-          <w:top w:val="nil"/>
-          <w:left w:val="nil"/>
-          <w:bottom w:val="nil"/>
-          <w:right w:val="nil"/>
-          <w:between w:val="nil"/>
-        </w:pBdr>
-        <w:spacing w:line="240" w:lineRule="auto"/>
-        <w:jc w:val="both"/>
-        <w:rPr>
-          <w:rFonts w:ascii="Arial" w:eastAsia="Arial" w:hAnsi="Arial" w:cs="Arial"/>
-          <w:color w:val="000000"/>
-          <w:sz w:val="24"/>
-          <w:szCs w:val="24"/>
-        </w:rPr>
-      </w:pPr>
-    </w:p>
-    <w:p>
-      <w:pPr>
-        <w:pBdr>
-          <w:top w:val="nil"/>
-          <w:left w:val="nil"/>
-          <w:bottom w:val="nil"/>
-          <w:right w:val="nil"/>
-          <w:between w:val="nil"/>
-        </w:pBdr>
-        <w:spacing w:line="240" w:lineRule="auto"/>
-        <w:jc w:val="both"/>
-        <w:rPr>
-          <w:rFonts w:ascii="Arial" w:eastAsia="Arial" w:hAnsi="Arial" w:cs="Arial"/>
-          <w:color w:val="000000"/>
-          <w:sz w:val="24"/>
-          <w:szCs w:val="24"/>
-        </w:rPr>
-      </w:pPr>
-    </w:p>
-    <w:p>
-      <w:pPr>
-        <w:pBdr>
-          <w:top w:val="nil"/>
-          <w:left w:val="nil"/>
-          <w:bottom w:val="nil"/>
-          <w:right w:val="nil"/>
-          <w:between w:val="nil"/>
-        </w:pBdr>
-        <w:spacing w:line="240" w:lineRule="auto"/>
-        <w:jc w:val="both"/>
-        <w:rPr>
-          <w:rFonts w:ascii="Arial" w:eastAsia="Arial" w:hAnsi="Arial" w:cs="Arial"/>
-          <w:color w:val="000000"/>
-          <w:sz w:val="24"/>
-          <w:szCs w:val="24"/>
-        </w:rPr>
-      </w:pPr>
-    </w:p>
-    <w:p>
-      <w:pPr>
-        <w:pBdr>
-          <w:top w:val="nil"/>
-          <w:left w:val="nil"/>
-          <w:bottom w:val="nil"/>
-          <w:right w:val="nil"/>
-          <w:between w:val="nil"/>
-        </w:pBdr>
-        <w:spacing w:line="240" w:lineRule="auto"/>
-        <w:jc w:val="both"/>
-        <w:rPr>
-          <w:rFonts w:ascii="Arial" w:eastAsia="Arial" w:hAnsi="Arial" w:cs="Arial"/>
-          <w:color w:val="000000"/>
-          <w:sz w:val="24"/>
-          <w:szCs w:val="24"/>
-        </w:rPr>
-      </w:pPr>
-    </w:p>
-    <w:p>
-      <w:pPr>
-        <w:pBdr>
-          <w:top w:val="nil"/>
-          <w:left w:val="nil"/>
-          <w:bottom w:val="nil"/>
-          <w:right w:val="nil"/>
-          <w:between w:val="nil"/>
-        </w:pBdr>
-        <w:spacing w:line="240" w:lineRule="auto"/>
-        <w:jc w:val="both"/>
-        <w:rPr>
-          <w:rFonts w:ascii="Arial" w:eastAsia="Arial" w:hAnsi="Arial" w:cs="Arial"/>
-          <w:color w:val="000000"/>
-          <w:sz w:val="24"/>
-          <w:szCs w:val="24"/>
-        </w:rPr>
-      </w:pPr>
-    </w:p>
-    <w:p>
-      <w:pPr>
-        <w:pBdr>
-          <w:top w:val="nil"/>
-          <w:left w:val="nil"/>
-          <w:bottom w:val="nil"/>
-          <w:right w:val="nil"/>
-          <w:between w:val="nil"/>
-        </w:pBdr>
-        <w:spacing w:line="240" w:lineRule="auto"/>
-        <w:jc w:val="both"/>
-        <w:rPr>
-          <w:rFonts w:ascii="Arial" w:eastAsia="Arial" w:hAnsi="Arial" w:cs="Arial"/>
-          <w:color w:val="000000"/>
-          <w:sz w:val="24"/>
-          <w:szCs w:val="24"/>
-        </w:rPr>
-      </w:pPr>
-    </w:p>
-    <w:p>
-      <w:pPr>
-        <w:pBdr>
-          <w:top w:val="nil"/>
-          <w:left w:val="nil"/>
-          <w:bottom w:val="nil"/>
-          <w:right w:val="nil"/>
-          <w:between w:val="nil"/>
-        </w:pBdr>
-        <w:spacing w:line="240" w:lineRule="auto"/>
-        <w:jc w:val="both"/>
-        <w:rPr>
-          <w:rFonts w:ascii="Arial" w:eastAsia="Arial" w:hAnsi="Arial" w:cs="Arial"/>
-          <w:color w:val="000000"/>
-          <w:sz w:val="24"/>
-          <w:szCs w:val="24"/>
-        </w:rPr>
-      </w:pPr>
-      <w:bookmarkStart w:id="1" w:name="_GoBack"/>
-      <w:bookmarkEnd w:id="1"/>
     </w:p>
     <w:p>
       <w:pPr>
@@ -14317,7 +15028,6 @@
         <w:id w:val="-573587230"/>
         <w:bibliography/>
       </w:sdtPr>
-      <w:sdtEndPr/>
       <w:sdtContent>
         <w:sdt>
           <w:sdtPr>
@@ -14835,6 +15545,46 @@
                         </w:p>
                         <w:p>
                           <w:pPr>
+                            <w:pStyle w:val="Bibliografa"/>
+                            <w:numPr>
+                              <w:ilvl w:val="0"/>
+                              <w:numId w:val="2"/>
+                            </w:numPr>
+                            <w:rPr>
+                              <w:rFonts w:ascii="Arial" w:hAnsi="Arial" w:cs="Arial"/>
+                              <w:sz w:val="24"/>
+                              <w:szCs w:val="24"/>
+                              <w:lang w:val="es-ES"/>
+                            </w:rPr>
+                          </w:pPr>
+                          <w:r>
+                            <w:rPr>
+                              <w:rFonts w:ascii="Arial" w:hAnsi="Arial" w:cs="Arial"/>
+                              <w:sz w:val="24"/>
+                              <w:szCs w:val="24"/>
+                              <w:lang w:val="es-ES"/>
+                            </w:rPr>
+                            <w:t>Orquera, M. (19 de 04 de 2012). Indices 1. Obtenido de SlideShare: https://es.slideshare.net/miguelorquera/indices-1</w:t>
+                          </w:r>
+                        </w:p>
+                        <w:p>
+                          <w:pPr>
+                            <w:pStyle w:val="Prrafodelista"/>
+                            <w:numPr>
+                              <w:ilvl w:val="0"/>
+                              <w:numId w:val="2"/>
+                            </w:numPr>
+                            <w:jc w:val="both"/>
+                            <w:rPr>
+                              <w:rFonts w:ascii="Arial" w:hAnsi="Arial" w:cs="Arial"/>
+                              <w:sz w:val="24"/>
+                              <w:szCs w:val="24"/>
+                              <w:lang w:val="es-ES"/>
+                            </w:rPr>
+                          </w:pPr>
+                        </w:p>
+                        <w:p>
+                          <w:pPr>
                             <w:jc w:val="both"/>
                           </w:pPr>
                           <w:r>
@@ -14875,7 +15625,7 @@
 </file>
 
 <file path=word/endnotes.xml><?xml version="1.0" encoding="utf-8"?>
-<w:endnotes xmlns:wpc="http://schemas.microsoft.com/office/word/2010/wordprocessingCanvas" xmlns:cx="http://schemas.microsoft.com/office/drawing/2014/chartex" xmlns:cx1="http://schemas.microsoft.com/office/drawing/2015/9/8/chartex" xmlns:mc="http://schemas.openxmlformats.org/markup-compatibility/2006" xmlns:o="urn:schemas-microsoft-com:office:office" xmlns:r="http://schemas.openxmlformats.org/officeDocument/2006/relationships" xmlns:m="http://schemas.openxmlformats.org/officeDocument/2006/math" xmlns:v="urn:schemas-microsoft-com:vml" xmlns:wp14="http://schemas.microsoft.com/office/word/2010/wordprocessingDrawing" xmlns:wp="http://schemas.openxmlformats.org/drawingml/2006/wordprocessingDrawing" xmlns:w10="urn:schemas-microsoft-com:office:word" xmlns:w="http://schemas.openxmlformats.org/wordprocessingml/2006/main" xmlns:w14="http://schemas.microsoft.com/office/word/2010/wordml" xmlns:w15="http://schemas.microsoft.com/office/word/2012/wordml" xmlns:w16se="http://schemas.microsoft.com/office/word/2015/wordml/symex" xmlns:wpg="http://schemas.microsoft.com/office/word/2010/wordprocessingGroup" xmlns:wpi="http://schemas.microsoft.com/office/word/2010/wordprocessingInk" xmlns:wne="http://schemas.microsoft.com/office/word/2006/wordml" xmlns:wps="http://schemas.microsoft.com/office/word/2010/wordprocessingShape" mc:Ignorable="w14 w15 w16se wp14">
+<w:endnotes xmlns:wpc="http://schemas.microsoft.com/office/word/2010/wordprocessingCanvas" xmlns:cx="http://schemas.microsoft.com/office/drawing/2014/chartex" xmlns:cx1="http://schemas.microsoft.com/office/drawing/2015/9/8/chartex" xmlns:cx2="http://schemas.microsoft.com/office/drawing/2015/10/21/chartex" xmlns:cx3="http://schemas.microsoft.com/office/drawing/2016/5/9/chartex" xmlns:cx4="http://schemas.microsoft.com/office/drawing/2016/5/10/chartex" xmlns:cx5="http://schemas.microsoft.com/office/drawing/2016/5/11/chartex" xmlns:cx6="http://schemas.microsoft.com/office/drawing/2016/5/12/chartex" xmlns:cx7="http://schemas.microsoft.com/office/drawing/2016/5/13/chartex" xmlns:cx8="http://schemas.microsoft.com/office/drawing/2016/5/14/chartex" xmlns:mc="http://schemas.openxmlformats.org/markup-compatibility/2006" xmlns:aink="http://schemas.microsoft.com/office/drawing/2016/ink" xmlns:am3d="http://schemas.microsoft.com/office/drawing/2017/model3d" xmlns:o="urn:schemas-microsoft-com:office:office" xmlns:oel="http://schemas.microsoft.com/office/2019/extlst" xmlns:r="http://schemas.openxmlformats.org/officeDocument/2006/relationships" xmlns:m="http://schemas.openxmlformats.org/officeDocument/2006/math" xmlns:v="urn:schemas-microsoft-com:vml" xmlns:wp14="http://schemas.microsoft.com/office/word/2010/wordprocessingDrawing" xmlns:wp="http://schemas.openxmlformats.org/drawingml/2006/wordprocessingDrawing" xmlns:w10="urn:schemas-microsoft-com:office:word" xmlns:w="http://schemas.openxmlformats.org/wordprocessingml/2006/main" xmlns:w14="http://schemas.microsoft.com/office/word/2010/wordml" xmlns:w15="http://schemas.microsoft.com/office/word/2012/wordml" xmlns:w16cex="http://schemas.microsoft.com/office/word/2018/wordml/cex" xmlns:w16cid="http://schemas.microsoft.com/office/word/2016/wordml/cid" xmlns:w16="http://schemas.microsoft.com/office/word/2018/wordml" xmlns:w16sdtdh="http://schemas.microsoft.com/office/word/2020/wordml/sdtdatahash" xmlns:w16se="http://schemas.microsoft.com/office/word/2015/wordml/symex" xmlns:wpg="http://schemas.microsoft.com/office/word/2010/wordprocessingGroup" xmlns:wpi="http://schemas.microsoft.com/office/word/2010/wordprocessingInk" xmlns:wne="http://schemas.microsoft.com/office/word/2006/wordml" xmlns:wps="http://schemas.microsoft.com/office/word/2010/wordprocessingShape" mc:Ignorable="w14 w15 w16se w16cid w16 w16cex w16sdtdh wp14">
   <w:endnote w:type="separator" w:id="-1">
     <w:p>
       <w:pPr>
@@ -14900,7 +15650,7 @@
 </file>
 
 <file path=word/footnotes.xml><?xml version="1.0" encoding="utf-8"?>
-<w:footnotes xmlns:wpc="http://schemas.microsoft.com/office/word/2010/wordprocessingCanvas" xmlns:cx="http://schemas.microsoft.com/office/drawing/2014/chartex" xmlns:cx1="http://schemas.microsoft.com/office/drawing/2015/9/8/chartex" xmlns:mc="http://schemas.openxmlformats.org/markup-compatibility/2006" xmlns:o="urn:schemas-microsoft-com:office:office" xmlns:r="http://schemas.openxmlformats.org/officeDocument/2006/relationships" xmlns:m="http://schemas.openxmlformats.org/officeDocument/2006/math" xmlns:v="urn:schemas-microsoft-com:vml" xmlns:wp14="http://schemas.microsoft.com/office/word/2010/wordprocessingDrawing" xmlns:wp="http://schemas.openxmlformats.org/drawingml/2006/wordprocessingDrawing" xmlns:w10="urn:schemas-microsoft-com:office:word" xmlns:w="http://schemas.openxmlformats.org/wordprocessingml/2006/main" xmlns:w14="http://schemas.microsoft.com/office/word/2010/wordml" xmlns:w15="http://schemas.microsoft.com/office/word/2012/wordml" xmlns:w16se="http://schemas.microsoft.com/office/word/2015/wordml/symex" xmlns:wpg="http://schemas.microsoft.com/office/word/2010/wordprocessingGroup" xmlns:wpi="http://schemas.microsoft.com/office/word/2010/wordprocessingInk" xmlns:wne="http://schemas.microsoft.com/office/word/2006/wordml" xmlns:wps="http://schemas.microsoft.com/office/word/2010/wordprocessingShape" mc:Ignorable="w14 w15 w16se wp14">
+<w:footnotes xmlns:wpc="http://schemas.microsoft.com/office/word/2010/wordprocessingCanvas" xmlns:cx="http://schemas.microsoft.com/office/drawing/2014/chartex" xmlns:cx1="http://schemas.microsoft.com/office/drawing/2015/9/8/chartex" xmlns:cx2="http://schemas.microsoft.com/office/drawing/2015/10/21/chartex" xmlns:cx3="http://schemas.microsoft.com/office/drawing/2016/5/9/chartex" xmlns:cx4="http://schemas.microsoft.com/office/drawing/2016/5/10/chartex" xmlns:cx5="http://schemas.microsoft.com/office/drawing/2016/5/11/chartex" xmlns:cx6="http://schemas.microsoft.com/office/drawing/2016/5/12/chartex" xmlns:cx7="http://schemas.microsoft.com/office/drawing/2016/5/13/chartex" xmlns:cx8="http://schemas.microsoft.com/office/drawing/2016/5/14/chartex" xmlns:mc="http://schemas.openxmlformats.org/markup-compatibility/2006" xmlns:aink="http://schemas.microsoft.com/office/drawing/2016/ink" xmlns:am3d="http://schemas.microsoft.com/office/drawing/2017/model3d" xmlns:o="urn:schemas-microsoft-com:office:office" xmlns:oel="http://schemas.microsoft.com/office/2019/extlst" xmlns:r="http://schemas.openxmlformats.org/officeDocument/2006/relationships" xmlns:m="http://schemas.openxmlformats.org/officeDocument/2006/math" xmlns:v="urn:schemas-microsoft-com:vml" xmlns:wp14="http://schemas.microsoft.com/office/word/2010/wordprocessingDrawing" xmlns:wp="http://schemas.openxmlformats.org/drawingml/2006/wordprocessingDrawing" xmlns:w10="urn:schemas-microsoft-com:office:word" xmlns:w="http://schemas.openxmlformats.org/wordprocessingml/2006/main" xmlns:w14="http://schemas.microsoft.com/office/word/2010/wordml" xmlns:w15="http://schemas.microsoft.com/office/word/2012/wordml" xmlns:w16cex="http://schemas.microsoft.com/office/word/2018/wordml/cex" xmlns:w16cid="http://schemas.microsoft.com/office/word/2016/wordml/cid" xmlns:w16="http://schemas.microsoft.com/office/word/2018/wordml" xmlns:w16sdtdh="http://schemas.microsoft.com/office/word/2020/wordml/sdtdatahash" xmlns:w16se="http://schemas.microsoft.com/office/word/2015/wordml/symex" xmlns:wpg="http://schemas.microsoft.com/office/word/2010/wordprocessingGroup" xmlns:wpi="http://schemas.microsoft.com/office/word/2010/wordprocessingInk" xmlns:wne="http://schemas.microsoft.com/office/word/2006/wordml" xmlns:wps="http://schemas.microsoft.com/office/word/2010/wordprocessingShape" mc:Ignorable="w14 w15 w16se w16cid w16 w16cex w16sdtdh wp14">
   <w:footnote w:type="separator" w:id="-1">
     <w:p>
       <w:pPr>
@@ -14943,7 +15693,6 @@
           <w:id w:val="-1765135630"/>
           <w:citation/>
         </w:sdtPr>
-        <w:sdtEndPr/>
         <w:sdtContent>
           <w:r>
             <w:fldChar w:fldCharType="begin"/>
@@ -14993,7 +15742,6 @@
           <w:id w:val="1520349889"/>
           <w:citation/>
         </w:sdtPr>
-        <w:sdtEndPr/>
         <w:sdtContent>
           <w:r>
             <w:fldChar w:fldCharType="begin"/>
@@ -15038,12 +15786,36 @@
       <w:r>
         <w:t xml:space="preserve"> </w:t>
       </w:r>
+      <w:r>
+        <w:rPr>
+          <w:lang w:val="es-ES"/>
+        </w:rPr>
+        <w:t>(Miguel Orquera, Índices.)</w:t>
+      </w:r>
+    </w:p>
+  </w:footnote>
+  <w:footnote w:id="4">
+    <w:p>
+      <w:pPr>
+        <w:pStyle w:val="Textonotapie"/>
+        <w:rPr>
+          <w:lang w:val="es-ES"/>
+        </w:rPr>
+      </w:pPr>
+      <w:r>
+        <w:rPr>
+          <w:rStyle w:val="Refdenotaalpie"/>
+        </w:rPr>
+        <w:footnoteRef/>
+      </w:r>
+      <w:r>
+        <w:t xml:space="preserve"> </w:t>
+      </w:r>
       <w:sdt>
         <w:sdtPr>
           <w:id w:val="641624117"/>
           <w:citation/>
         </w:sdtPr>
-        <w:sdtEndPr/>
         <w:sdtContent>
           <w:r>
             <w:fldChar w:fldCharType="begin"/>
@@ -15071,7 +15843,7 @@
       </w:sdt>
     </w:p>
   </w:footnote>
-  <w:footnote w:id="4">
+  <w:footnote w:id="5">
     <w:p>
       <w:pPr>
         <w:pStyle w:val="Textonotapie"/>
@@ -15093,7 +15865,6 @@
           <w:id w:val="843212960"/>
           <w:citation/>
         </w:sdtPr>
-        <w:sdtEndPr/>
         <w:sdtContent>
           <w:r>
             <w:fldChar w:fldCharType="begin"/>
@@ -15121,7 +15892,88 @@
       </w:sdt>
     </w:p>
   </w:footnote>
-  <w:footnote w:id="5">
+  <w:footnote w:id="6">
+    <w:p>
+      <w:pPr>
+        <w:pStyle w:val="Textonotapie"/>
+        <w:rPr>
+          <w:lang w:val="es-ES"/>
+        </w:rPr>
+      </w:pPr>
+      <w:r>
+        <w:rPr>
+          <w:rStyle w:val="Refdenotaalpie"/>
+        </w:rPr>
+        <w:footnoteRef/>
+      </w:r>
+      <w:r>
+        <w:t xml:space="preserve"> </w:t>
+      </w:r>
+      <w:r>
+        <w:rPr>
+          <w:lang w:val="es-ES"/>
+        </w:rPr>
+        <w:t>(</w:t>
+      </w:r>
+      <w:proofErr w:type="spellStart"/>
+      <w:r>
+        <w:rPr>
+          <w:lang w:val="es-ES"/>
+        </w:rPr>
+        <w:t>Josue</w:t>
+      </w:r>
+      <w:proofErr w:type="spellEnd"/>
+      <w:r>
+        <w:rPr>
+          <w:lang w:val="es-ES"/>
+        </w:rPr>
+        <w:t xml:space="preserve"> </w:t>
+      </w:r>
+      <w:proofErr w:type="spellStart"/>
+      <w:r>
+        <w:rPr>
+          <w:lang w:val="es-ES"/>
+        </w:rPr>
+        <w:t>Jovany</w:t>
+      </w:r>
+      <w:proofErr w:type="spellEnd"/>
+      <w:r>
+        <w:rPr>
+          <w:lang w:val="es-ES"/>
+        </w:rPr>
+        <w:t xml:space="preserve"> </w:t>
+      </w:r>
+      <w:proofErr w:type="spellStart"/>
+      <w:r>
+        <w:rPr>
+          <w:lang w:val="es-ES"/>
+        </w:rPr>
+        <w:t>Perez</w:t>
+      </w:r>
+      <w:proofErr w:type="spellEnd"/>
+      <w:r>
+        <w:rPr>
+          <w:lang w:val="es-ES"/>
+        </w:rPr>
+        <w:t xml:space="preserve"> </w:t>
+      </w:r>
+      <w:proofErr w:type="spellStart"/>
+      <w:r>
+        <w:rPr>
+          <w:lang w:val="es-ES"/>
+        </w:rPr>
+        <w:t>Guitierrez</w:t>
+      </w:r>
+      <w:proofErr w:type="spellEnd"/>
+      <w:r>
+        <w:rPr>
+          <w:lang w:val="es-ES"/>
+        </w:rPr>
+        <w:t>, Índices ordenados de un solo nivel y multinivel)</w:t>
+      </w:r>
+    </w:p>
+  </w:footnote>
+  <w:footnote w:id="7">
     <w:p>
       <w:pPr>
         <w:pStyle w:val="Textonotapie"/>
@@ -15143,7 +15995,6 @@
           <w:id w:val="2079787584"/>
           <w:citation/>
         </w:sdtPr>
-        <w:sdtEndPr/>
         <w:sdtContent>
           <w:r>
             <w:fldChar w:fldCharType="begin"/>
@@ -15171,7 +16022,7 @@
       </w:sdt>
     </w:p>
   </w:footnote>
-  <w:footnote w:id="6">
+  <w:footnote w:id="8">
     <w:p>
       <w:pPr>
         <w:pStyle w:val="Textonotapie"/>
@@ -15193,7 +16044,6 @@
           <w:id w:val="1505938551"/>
           <w:citation/>
         </w:sdtPr>
-        <w:sdtEndPr/>
         <w:sdtContent>
           <w:r>
             <w:fldChar w:fldCharType="begin"/>
@@ -15221,7 +16071,35 @@
       </w:sdt>
     </w:p>
   </w:footnote>
-  <w:footnote w:id="7">
+  <w:footnote w:id="9">
+    <w:p>
+      <w:pPr>
+        <w:pStyle w:val="Textonotapie"/>
+        <w:rPr>
+          <w:lang w:val="es-ES"/>
+        </w:rPr>
+      </w:pPr>
+      <w:r>
+        <w:rPr>
+          <w:rStyle w:val="Refdenotaalpie"/>
+        </w:rPr>
+        <w:footnoteRef/>
+      </w:r>
+      <w:r>
+        <w:t xml:space="preserve"> </w:t>
+      </w:r>
+      <w:r>
+        <w:t xml:space="preserve">(Indexación y asociación, sacado de: </w:t>
+      </w:r>
+      <w:r>
+        <w:t>http://gssi.det.uvigo.es/users/mramos/public_html/bd/tema6-4.pdf</w:t>
+      </w:r>
+      <w:r>
+        <w:t>)</w:t>
+      </w:r>
+    </w:p>
+  </w:footnote>
+  <w:footnote w:id="10">
     <w:p>
       <w:pPr>
         <w:pStyle w:val="Textonotapie"/>
@@ -15243,7 +16121,6 @@
           <w:id w:val="184018894"/>
           <w:citation/>
         </w:sdtPr>
-        <w:sdtEndPr/>
         <w:sdtContent>
           <w:r>
             <w:fldChar w:fldCharType="begin"/>
@@ -15271,7 +16148,7 @@
       </w:sdt>
     </w:p>
   </w:footnote>
-  <w:footnote w:id="8">
+  <w:footnote w:id="11">
     <w:p>
       <w:pPr>
         <w:pStyle w:val="Textonotapie"/>
@@ -15293,7 +16170,6 @@
           <w:id w:val="-1520998036"/>
           <w:citation/>
         </w:sdtPr>
-        <w:sdtEndPr/>
         <w:sdtContent>
           <w:r>
             <w:fldChar w:fldCharType="begin"/>
@@ -15321,7 +16197,7 @@
       </w:sdt>
     </w:p>
   </w:footnote>
-  <w:footnote w:id="9">
+  <w:footnote w:id="12">
     <w:p>
       <w:pPr>
         <w:pStyle w:val="Textonotapie"/>
@@ -15343,7 +16219,6 @@
           <w:id w:val="-812707623"/>
           <w:citation/>
         </w:sdtPr>
-        <w:sdtEndPr/>
         <w:sdtContent>
           <w:r>
             <w:fldChar w:fldCharType="begin"/>
@@ -15371,7 +16246,43 @@
       </w:sdt>
     </w:p>
   </w:footnote>
-  <w:footnote w:id="10">
+  <w:footnote w:id="13">
+    <w:p>
+      <w:pPr>
+        <w:pStyle w:val="Textonotapie"/>
+        <w:rPr>
+          <w:lang w:val="es-ES"/>
+        </w:rPr>
+      </w:pPr>
+      <w:r>
+        <w:rPr>
+          <w:rStyle w:val="Refdenotaalpie"/>
+        </w:rPr>
+        <w:footnoteRef/>
+      </w:r>
+      <w:r>
+        <w:t xml:space="preserve"> </w:t>
+      </w:r>
+      <w:r>
+        <w:t xml:space="preserve">(Indexación y asociación, sacado de: </w:t>
+      </w:r>
+      <w:r>
+        <w:t>http://gssi.det.uvigo.es/users/mramos/public_html/bd/tema6-4.pdf</w:t>
+      </w:r>
+      <w:r>
+        <w:t>)</w:t>
+      </w:r>
+    </w:p>
+    <w:p>
+      <w:pPr>
+        <w:pStyle w:val="Textonotapie"/>
+        <w:rPr>
+          <w:lang w:val="es-ES"/>
+        </w:rPr>
+      </w:pPr>
+    </w:p>
+  </w:footnote>
+  <w:footnote w:id="14">
     <w:p>
       <w:pPr>
         <w:pStyle w:val="Textonotapie"/>
@@ -15393,7 +16304,6 @@
           <w:id w:val="1847901475"/>
           <w:citation/>
         </w:sdtPr>
-        <w:sdtEndPr/>
         <w:sdtContent>
           <w:r>
             <w:fldChar w:fldCharType="begin"/>
@@ -15421,7 +16331,7 @@
       </w:sdt>
     </w:p>
   </w:footnote>
-  <w:footnote w:id="11">
+  <w:footnote w:id="15">
     <w:p>
       <w:pPr>
         <w:pStyle w:val="Textonotapie"/>
@@ -15443,7 +16353,6 @@
           <w:id w:val="1620410716"/>
           <w:citation/>
         </w:sdtPr>
-        <w:sdtEndPr/>
         <w:sdtContent>
           <w:r>
             <w:fldChar w:fldCharType="begin"/>
@@ -15471,7 +16380,7 @@
       </w:sdt>
     </w:p>
   </w:footnote>
-  <w:footnote w:id="12">
+  <w:footnote w:id="16">
     <w:p>
       <w:pPr>
         <w:pStyle w:val="Textonotapie"/>
@@ -15493,7 +16402,6 @@
           <w:id w:val="954757905"/>
           <w:citation/>
         </w:sdtPr>
-        <w:sdtEndPr/>
         <w:sdtContent>
           <w:r>
             <w:fldChar w:fldCharType="begin"/>
@@ -15521,7 +16429,32 @@
       </w:sdt>
     </w:p>
   </w:footnote>
-  <w:footnote w:id="13">
+  <w:footnote w:id="17">
+    <w:p>
+      <w:pPr>
+        <w:pStyle w:val="Textonotapie"/>
+        <w:rPr>
+          <w:lang w:val="es-ES"/>
+        </w:rPr>
+      </w:pPr>
+      <w:r>
+        <w:rPr>
+          <w:rStyle w:val="Refdenotaalpie"/>
+        </w:rPr>
+        <w:footnoteRef/>
+      </w:r>
+      <w:r>
+        <w:t xml:space="preserve"> </w:t>
+      </w:r>
+      <w:r>
+        <w:rPr>
+          <w:lang w:val="es-ES"/>
+        </w:rPr>
+        <w:t>(Miguel Orquera, Índices 1)</w:t>
+      </w:r>
+    </w:p>
+  </w:footnote>
+  <w:footnote w:id="18">
     <w:p>
       <w:pPr>
         <w:pStyle w:val="Textonotapie"/>
@@ -15543,7 +16476,6 @@
           <w:id w:val="1666748309"/>
           <w:citation/>
         </w:sdtPr>
-        <w:sdtEndPr/>
         <w:sdtContent>
           <w:r>
             <w:fldChar w:fldCharType="begin"/>
@@ -15571,7 +16503,7 @@
       </w:sdt>
     </w:p>
   </w:footnote>
-  <w:footnote w:id="14">
+  <w:footnote w:id="19">
     <w:p>
       <w:pPr>
         <w:pStyle w:val="Textonotapie"/>
@@ -15593,7 +16525,6 @@
           <w:id w:val="-944463385"/>
           <w:citation/>
         </w:sdtPr>
-        <w:sdtEndPr/>
         <w:sdtContent>
           <w:r>
             <w:fldChar w:fldCharType="begin"/>
@@ -15621,7 +16552,32 @@
       </w:sdt>
     </w:p>
   </w:footnote>
-  <w:footnote w:id="15">
+  <w:footnote w:id="20">
+    <w:p>
+      <w:pPr>
+        <w:pStyle w:val="Textonotapie"/>
+        <w:rPr>
+          <w:lang w:val="es-ES"/>
+        </w:rPr>
+      </w:pPr>
+      <w:r>
+        <w:rPr>
+          <w:rStyle w:val="Refdenotaalpie"/>
+        </w:rPr>
+        <w:footnoteRef/>
+      </w:r>
+      <w:r>
+        <w:t xml:space="preserve"> </w:t>
+      </w:r>
+      <w:r>
+        <w:rPr>
+          <w:lang w:val="es-ES"/>
+        </w:rPr>
+        <w:t>(Miguel Orquera, Índices 1)</w:t>
+      </w:r>
+    </w:p>
+  </w:footnote>
+  <w:footnote w:id="21">
     <w:p>
       <w:pPr>
         <w:pStyle w:val="Textonotapie"/>
@@ -15643,7 +16599,6 @@
           <w:id w:val="-1177041388"/>
           <w:citation/>
         </w:sdtPr>
-        <w:sdtEndPr/>
         <w:sdtContent>
           <w:r>
             <w:fldChar w:fldCharType="begin"/>
@@ -15671,7 +16626,7 @@
       </w:sdt>
     </w:p>
   </w:footnote>
-  <w:footnote w:id="16">
+  <w:footnote w:id="22">
     <w:p>
       <w:pPr>
         <w:pStyle w:val="Textonotapie"/>
@@ -15693,7 +16648,6 @@
           <w:id w:val="775912510"/>
           <w:citation/>
         </w:sdtPr>
-        <w:sdtEndPr/>
         <w:sdtContent>
           <w:r>
             <w:fldChar w:fldCharType="begin"/>
@@ -15721,7 +16675,7 @@
       </w:sdt>
     </w:p>
   </w:footnote>
-  <w:footnote w:id="17">
+  <w:footnote w:id="23">
     <w:p>
       <w:pPr>
         <w:pStyle w:val="Textonotapie"/>
@@ -15743,7 +16697,6 @@
           <w:id w:val="1750377690"/>
           <w:citation/>
         </w:sdtPr>
-        <w:sdtEndPr/>
         <w:sdtContent>
           <w:r>
             <w:fldChar w:fldCharType="begin"/>
@@ -15771,7 +16724,7 @@
       </w:sdt>
     </w:p>
   </w:footnote>
-  <w:footnote w:id="18">
+  <w:footnote w:id="24">
     <w:p>
       <w:pPr>
         <w:pStyle w:val="Textonotapie"/>
@@ -15793,7 +16746,6 @@
           <w:id w:val="-387339144"/>
           <w:citation/>
         </w:sdtPr>
-        <w:sdtEndPr/>
         <w:sdtContent>
           <w:r>
             <w:fldChar w:fldCharType="begin"/>
@@ -15821,7 +16773,7 @@
       </w:sdt>
     </w:p>
   </w:footnote>
-  <w:footnote w:id="19">
+  <w:footnote w:id="25">
     <w:p>
       <w:pPr>
         <w:pStyle w:val="Textonotapie"/>
@@ -15843,7 +16795,6 @@
           <w:id w:val="229962031"/>
           <w:citation/>
         </w:sdtPr>
-        <w:sdtEndPr/>
         <w:sdtContent>
           <w:r>
             <w:fldChar w:fldCharType="begin"/>
@@ -15871,7 +16822,7 @@
       </w:sdt>
     </w:p>
   </w:footnote>
-  <w:footnote w:id="20">
+  <w:footnote w:id="26">
     <w:p>
       <w:pPr>
         <w:pStyle w:val="Textonotapie"/>
@@ -15920,7 +16871,32 @@
       </w:sdt>
     </w:p>
   </w:footnote>
-  <w:footnote w:id="21">
+  <w:footnote w:id="27">
+    <w:p>
+      <w:pPr>
+        <w:pStyle w:val="Textonotapie"/>
+        <w:rPr>
+          <w:lang w:val="es-ES"/>
+        </w:rPr>
+      </w:pPr>
+      <w:r>
+        <w:rPr>
+          <w:rStyle w:val="Refdenotaalpie"/>
+        </w:rPr>
+        <w:footnoteRef/>
+      </w:r>
+      <w:r>
+        <w:t xml:space="preserve"> </w:t>
+      </w:r>
+      <w:r>
+        <w:rPr>
+          <w:lang w:val="es-ES"/>
+        </w:rPr>
+        <w:t>(Miguel Orquera, Índices 1)</w:t>
+      </w:r>
+    </w:p>
+  </w:footnote>
+  <w:footnote w:id="28">
     <w:p>
       <w:pPr>
         <w:pStyle w:val="Textonotapie"/>
@@ -15942,7 +16918,6 @@
           <w:id w:val="1645540424"/>
           <w:citation/>
         </w:sdtPr>
-        <w:sdtEndPr/>
         <w:sdtContent>
           <w:r>
             <w:fldChar w:fldCharType="begin"/>
@@ -15970,7 +16945,7 @@
       </w:sdt>
     </w:p>
   </w:footnote>
-  <w:footnote w:id="22">
+  <w:footnote w:id="29">
     <w:p>
       <w:pPr>
         <w:pStyle w:val="Textonotapie"/>
@@ -16019,11 +16994,36 @@
       </w:sdt>
     </w:p>
   </w:footnote>
+  <w:footnote w:id="30">
+    <w:p>
+      <w:pPr>
+        <w:pStyle w:val="Textonotapie"/>
+        <w:rPr>
+          <w:lang w:val="es-ES"/>
+        </w:rPr>
+      </w:pPr>
+      <w:r>
+        <w:rPr>
+          <w:rStyle w:val="Refdenotaalpie"/>
+        </w:rPr>
+        <w:footnoteRef/>
+      </w:r>
+      <w:r>
+        <w:t xml:space="preserve"> </w:t>
+      </w:r>
+      <w:r>
+        <w:rPr>
+          <w:lang w:val="es-ES"/>
+        </w:rPr>
+        <w:t>(Miguel Orquera, Índices 1)</w:t>
+      </w:r>
+    </w:p>
+  </w:footnote>
 </w:footnotes>
 </file>
 
 <file path=word/numbering.xml><?xml version="1.0" encoding="utf-8"?>
-<w:numbering xmlns:wpc="http://schemas.microsoft.com/office/word/2010/wordprocessingCanvas" xmlns:cx="http://schemas.microsoft.com/office/drawing/2014/chartex" xmlns:cx1="http://schemas.microsoft.com/office/drawing/2015/9/8/chartex" xmlns:mc="http://schemas.openxmlformats.org/markup-compatibility/2006" xmlns:o="urn:schemas-microsoft-com:office:office" xmlns:r="http://schemas.openxmlformats.org/officeDocument/2006/relationships" xmlns:m="http://schemas.openxmlformats.org/officeDocument/2006/math" xmlns:v="urn:schemas-microsoft-com:vml" xmlns:wp14="http://schemas.microsoft.com/office/word/2010/wordprocessingDrawing" xmlns:wp="http://schemas.openxmlformats.org/drawingml/2006/wordprocessingDrawing" xmlns:w10="urn:schemas-microsoft-com:office:word" xmlns:w="http://schemas.openxmlformats.org/wordprocessingml/2006/main" xmlns:w14="http://schemas.microsoft.com/office/word/2010/wordml" xmlns:w15="http://schemas.microsoft.com/office/word/2012/wordml" xmlns:w16se="http://schemas.microsoft.com/office/word/2015/wordml/symex" xmlns:wpg="http://schemas.microsoft.com/office/word/2010/wordprocessingGroup" xmlns:wpi="http://schemas.microsoft.com/office/word/2010/wordprocessingInk" xmlns:wne="http://schemas.microsoft.com/office/word/2006/wordml" xmlns:wps="http://schemas.microsoft.com/office/word/2010/wordprocessingShape" mc:Ignorable="w14 w15 w16se wp14">
+<w:numbering xmlns:wpc="http://schemas.microsoft.com/office/word/2010/wordprocessingCanvas" xmlns:cx="http://schemas.microsoft.com/office/drawing/2014/chartex" xmlns:cx1="http://schemas.microsoft.com/office/drawing/2015/9/8/chartex" xmlns:cx2="http://schemas.microsoft.com/office/drawing/2015/10/21/chartex" xmlns:cx3="http://schemas.microsoft.com/office/drawing/2016/5/9/chartex" xmlns:cx4="http://schemas.microsoft.com/office/drawing/2016/5/10/chartex" xmlns:cx5="http://schemas.microsoft.com/office/drawing/2016/5/11/chartex" xmlns:cx6="http://schemas.microsoft.com/office/drawing/2016/5/12/chartex" xmlns:cx7="http://schemas.microsoft.com/office/drawing/2016/5/13/chartex" xmlns:cx8="http://schemas.microsoft.com/office/drawing/2016/5/14/chartex" xmlns:mc="http://schemas.openxmlformats.org/markup-compatibility/2006" xmlns:aink="http://schemas.microsoft.com/office/drawing/2016/ink" xmlns:am3d="http://schemas.microsoft.com/office/drawing/2017/model3d" xmlns:o="urn:schemas-microsoft-com:office:office" xmlns:oel="http://schemas.microsoft.com/office/2019/extlst" xmlns:r="http://schemas.openxmlformats.org/officeDocument/2006/relationships" xmlns:m="http://schemas.openxmlformats.org/officeDocument/2006/math" xmlns:v="urn:schemas-microsoft-com:vml" xmlns:wp14="http://schemas.microsoft.com/office/word/2010/wordprocessingDrawing" xmlns:wp="http://schemas.openxmlformats.org/drawingml/2006/wordprocessingDrawing" xmlns:w10="urn:schemas-microsoft-com:office:word" xmlns:w="http://schemas.openxmlformats.org/wordprocessingml/2006/main" xmlns:w14="http://schemas.microsoft.com/office/word/2010/wordml" xmlns:w15="http://schemas.microsoft.com/office/word/2012/wordml" xmlns:w16cex="http://schemas.microsoft.com/office/word/2018/wordml/cex" xmlns:w16cid="http://schemas.microsoft.com/office/word/2016/wordml/cid" xmlns:w16="http://schemas.microsoft.com/office/word/2018/wordml" xmlns:w16sdtdh="http://schemas.microsoft.com/office/word/2020/wordml/sdtdatahash" xmlns:w16se="http://schemas.microsoft.com/office/word/2015/wordml/symex" xmlns:wpg="http://schemas.microsoft.com/office/word/2010/wordprocessingGroup" xmlns:wpi="http://schemas.microsoft.com/office/word/2010/wordprocessingInk" xmlns:wne="http://schemas.microsoft.com/office/word/2006/wordml" xmlns:wps="http://schemas.microsoft.com/office/word/2010/wordprocessingShape" mc:Ignorable="w14 w15 w16se w16cid w16 w16cex w16sdtdh wp14">
   <w:abstractNum w:abstractNumId="0" w15:restartNumberingAfterBreak="0">
     <w:nsid w:val="12B01E71"/>
     <w:multiLevelType w:val="hybridMultilevel"/>
@@ -17114,6 +18114,119 @@
     </w:lvl>
   </w:abstractNum>
   <w:abstractNum w:abstractNumId="10" w15:restartNumberingAfterBreak="0">
+    <w:nsid w:val="588E0C7D"/>
+    <w:multiLevelType w:val="hybridMultilevel"/>
+    <w:tmpl w:val="88E417AC"/>
+    <w:lvl w:ilvl="0" w:tplc="240A0001">
+      <w:start w:val="1"/>
+      <w:numFmt w:val="bullet"/>
+      <w:lvlText w:val=""/>
+      <w:lvlJc w:val="left"/>
+      <w:pPr>
+        <w:ind w:left="1996" w:hanging="360"/>
+      </w:pPr>
+      <w:rPr>
+        <w:rFonts w:ascii="Symbol" w:hAnsi="Symbol" w:hint="default"/>
+      </w:rPr>
+    </w:lvl>
+    <w:lvl w:ilvl="1" w:tplc="240A0003" w:tentative="1">
+      <w:start w:val="1"/>
+      <w:numFmt w:val="bullet"/>
+      <w:lvlText w:val="o"/>
+      <w:lvlJc w:val="left"/>
+      <w:pPr>
+        <w:ind w:left="2716" w:hanging="360"/>
+      </w:pPr>
+      <w:rPr>
+        <w:rFonts w:ascii="Courier New" w:hAnsi="Courier New" w:cs="Courier New" w:hint="default"/>
+      </w:rPr>
+    </w:lvl>
+    <w:lvl w:ilvl="2" w:tplc="240A0005" w:tentative="1">
+      <w:start w:val="1"/>
+      <w:numFmt w:val="bullet"/>
+      <w:lvlText w:val=""/>
+      <w:lvlJc w:val="left"/>
+      <w:pPr>
+        <w:ind w:left="3436" w:hanging="360"/>
+      </w:pPr>
+      <w:rPr>
+        <w:rFonts w:ascii="Wingdings" w:hAnsi="Wingdings" w:hint="default"/>
+      </w:rPr>
+    </w:lvl>
+    <w:lvl w:ilvl="3" w:tplc="240A0001" w:tentative="1">
+      <w:start w:val="1"/>
+      <w:numFmt w:val="bullet"/>
+      <w:lvlText w:val=""/>
+      <w:lvlJc w:val="left"/>
+      <w:pPr>
+        <w:ind w:left="4156" w:hanging="360"/>
+      </w:pPr>
+      <w:rPr>
+        <w:rFonts w:ascii="Symbol" w:hAnsi="Symbol" w:hint="default"/>
+      </w:rPr>
+    </w:lvl>
+    <w:lvl w:ilvl="4" w:tplc="240A0003" w:tentative="1">
+      <w:start w:val="1"/>
+      <w:numFmt w:val="bullet"/>
+      <w:lvlText w:val="o"/>
+      <w:lvlJc w:val="left"/>
+      <w:pPr>
+        <w:ind w:left="4876" w:hanging="360"/>
+      </w:pPr>
+      <w:rPr>
+        <w:rFonts w:ascii="Courier New" w:hAnsi="Courier New" w:cs="Courier New" w:hint="default"/>
+      </w:rPr>
+    </w:lvl>
+    <w:lvl w:ilvl="5" w:tplc="240A0005" w:tentative="1">
+      <w:start w:val="1"/>
+      <w:numFmt w:val="bullet"/>
+      <w:lvlText w:val=""/>
+      <w:lvlJc w:val="left"/>
+      <w:pPr>
+        <w:ind w:left="5596" w:hanging="360"/>
+      </w:pPr>
+      <w:rPr>
+        <w:rFonts w:ascii="Wingdings" w:hAnsi="Wingdings" w:hint="default"/>
+      </w:rPr>
+    </w:lvl>
+    <w:lvl w:ilvl="6" w:tplc="240A0001" w:tentative="1">
+      <w:start w:val="1"/>
+      <w:numFmt w:val="bullet"/>
+      <w:lvlText w:val=""/>
+      <w:lvlJc w:val="left"/>
+      <w:pPr>
+        <w:ind w:left="6316" w:hanging="360"/>
+      </w:pPr>
+      <w:rPr>
+        <w:rFonts w:ascii="Symbol" w:hAnsi="Symbol" w:hint="default"/>
+      </w:rPr>
+    </w:lvl>
+    <w:lvl w:ilvl="7" w:tplc="240A0003" w:tentative="1">
+      <w:start w:val="1"/>
+      <w:numFmt w:val="bullet"/>
+      <w:lvlText w:val="o"/>
+      <w:lvlJc w:val="left"/>
+      <w:pPr>
+        <w:ind w:left="7036" w:hanging="360"/>
+      </w:pPr>
+      <w:rPr>
+        <w:rFonts w:ascii="Courier New" w:hAnsi="Courier New" w:cs="Courier New" w:hint="default"/>
+      </w:rPr>
+    </w:lvl>
+    <w:lvl w:ilvl="8" w:tplc="240A0005" w:tentative="1">
+      <w:start w:val="1"/>
+      <w:numFmt w:val="bullet"/>
+      <w:lvlText w:val=""/>
+      <w:lvlJc w:val="left"/>
+      <w:pPr>
+        <w:ind w:left="7756" w:hanging="360"/>
+      </w:pPr>
+      <w:rPr>
+        <w:rFonts w:ascii="Wingdings" w:hAnsi="Wingdings" w:hint="default"/>
+      </w:rPr>
+    </w:lvl>
+  </w:abstractNum>
+  <w:abstractNum w:abstractNumId="11" w15:restartNumberingAfterBreak="0">
     <w:nsid w:val="59CF105C"/>
     <w:multiLevelType w:val="hybridMultilevel"/>
     <w:tmpl w:val="78D86D98"/>
@@ -17226,7 +18339,7 @@
       </w:rPr>
     </w:lvl>
   </w:abstractNum>
-  <w:abstractNum w:abstractNumId="11" w15:restartNumberingAfterBreak="0">
+  <w:abstractNum w:abstractNumId="12" w15:restartNumberingAfterBreak="0">
     <w:nsid w:val="5F074B35"/>
     <w:multiLevelType w:val="hybridMultilevel"/>
     <w:tmpl w:val="F5BCCDE0"/>
@@ -17339,7 +18452,7 @@
       </w:rPr>
     </w:lvl>
   </w:abstractNum>
-  <w:abstractNum w:abstractNumId="12" w15:restartNumberingAfterBreak="0">
+  <w:abstractNum w:abstractNumId="13" w15:restartNumberingAfterBreak="0">
     <w:nsid w:val="63D65B26"/>
     <w:multiLevelType w:val="hybridMultilevel"/>
     <w:tmpl w:val="0F5E0176"/>
@@ -17452,51 +18565,54 @@
       </w:rPr>
     </w:lvl>
   </w:abstractNum>
-  <w:num w:numId="1">
+  <w:num w:numId="1" w16cid:durableId="1774396591">
     <w:abstractNumId w:val="1"/>
   </w:num>
-  <w:num w:numId="2">
+  <w:num w:numId="2" w16cid:durableId="1249651351">
     <w:abstractNumId w:val="6"/>
   </w:num>
-  <w:num w:numId="3">
+  <w:num w:numId="3" w16cid:durableId="1807553372">
     <w:abstractNumId w:val="2"/>
   </w:num>
-  <w:num w:numId="4">
+  <w:num w:numId="4" w16cid:durableId="2089502005">
     <w:abstractNumId w:val="8"/>
   </w:num>
-  <w:num w:numId="5">
+  <w:num w:numId="5" w16cid:durableId="1460369419">
+    <w:abstractNumId w:val="13"/>
+  </w:num>
+  <w:num w:numId="6" w16cid:durableId="1875654336">
+    <w:abstractNumId w:val="7"/>
+  </w:num>
+  <w:num w:numId="7" w16cid:durableId="758217478">
     <w:abstractNumId w:val="12"/>
   </w:num>
-  <w:num w:numId="6">
-    <w:abstractNumId w:val="7"/>
+  <w:num w:numId="8" w16cid:durableId="1765034817">
+    <w:abstractNumId w:val="0"/>
   </w:num>
-  <w:num w:numId="7">
+  <w:num w:numId="9" w16cid:durableId="1850681680">
+    <w:abstractNumId w:val="9"/>
+  </w:num>
+  <w:num w:numId="10" w16cid:durableId="1913345432">
+    <w:abstractNumId w:val="4"/>
+  </w:num>
+  <w:num w:numId="11" w16cid:durableId="1050494036">
+    <w:abstractNumId w:val="3"/>
+  </w:num>
+  <w:num w:numId="12" w16cid:durableId="197935463">
     <w:abstractNumId w:val="11"/>
   </w:num>
-  <w:num w:numId="8">
-    <w:abstractNumId w:val="0"/>
+  <w:num w:numId="13" w16cid:durableId="8340424">
+    <w:abstractNumId w:val="5"/>
   </w:num>
-  <w:num w:numId="9">
-    <w:abstractNumId w:val="9"/>
-  </w:num>
-  <w:num w:numId="10">
-    <w:abstractNumId w:val="4"/>
-  </w:num>
-  <w:num w:numId="11">
-    <w:abstractNumId w:val="3"/>
-  </w:num>
-  <w:num w:numId="12">
+  <w:num w:numId="14" w16cid:durableId="872573340">
     <w:abstractNumId w:val="10"/>
-  </w:num>
-  <w:num w:numId="13">
-    <w:abstractNumId w:val="5"/>
   </w:num>
   <w:numIdMacAtCleanup w:val="13"/>
 </w:numbering>
 </file>
 
 <file path=word/styles.xml><?xml version="1.0" encoding="utf-8"?>
-<w:styles xmlns:mc="http://schemas.openxmlformats.org/markup-compatibility/2006" xmlns:r="http://schemas.openxmlformats.org/officeDocument/2006/relationships" xmlns:w="http://schemas.openxmlformats.org/wordprocessingml/2006/main" xmlns:w14="http://schemas.microsoft.com/office/word/2010/wordml" xmlns:w15="http://schemas.microsoft.com/office/word/2012/wordml" xmlns:w16se="http://schemas.microsoft.com/office/word/2015/wordml/symex" mc:Ignorable="w14 w15 w16se">
+<w:styles xmlns:mc="http://schemas.openxmlformats.org/markup-compatibility/2006" xmlns:r="http://schemas.openxmlformats.org/officeDocument/2006/relationships" xmlns:w="http://schemas.openxmlformats.org/wordprocessingml/2006/main" xmlns:w14="http://schemas.microsoft.com/office/word/2010/wordml" xmlns:w15="http://schemas.microsoft.com/office/word/2012/wordml" xmlns:w16cex="http://schemas.microsoft.com/office/word/2018/wordml/cex" xmlns:w16cid="http://schemas.microsoft.com/office/word/2016/wordml/cid" xmlns:w16="http://schemas.microsoft.com/office/word/2018/wordml" xmlns:w16sdtdh="http://schemas.microsoft.com/office/word/2020/wordml/sdtdatahash" xmlns:w16se="http://schemas.microsoft.com/office/word/2015/wordml/symex" mc:Ignorable="w14 w15 w16se w16cid w16 w16cex w16sdtdh">
   <w:docDefaults>
     <w:rPrDefault>
       <w:rPr>
@@ -17512,7 +18628,7 @@
       </w:pPr>
     </w:pPrDefault>
   </w:docDefaults>
-  <w:latentStyles w:defLockedState="0" w:defUIPriority="99" w:defSemiHidden="0" w:defUnhideWhenUsed="0" w:defQFormat="0" w:count="371">
+  <w:latentStyles w:defLockedState="0" w:defUIPriority="99" w:defSemiHidden="0" w:defUnhideWhenUsed="0" w:defQFormat="0" w:count="376">
     <w:lsdException w:name="Normal" w:uiPriority="0" w:qFormat="1"/>
     <w:lsdException w:name="heading 1" w:uiPriority="9" w:qFormat="1"/>
     <w:lsdException w:name="heading 2" w:semiHidden="1" w:uiPriority="9" w:unhideWhenUsed="1" w:qFormat="1"/>
@@ -17618,7 +18734,6 @@
     <w:lsdException w:name="HTML Sample" w:semiHidden="1" w:unhideWhenUsed="1"/>
     <w:lsdException w:name="HTML Typewriter" w:semiHidden="1" w:unhideWhenUsed="1"/>
     <w:lsdException w:name="HTML Variable" w:semiHidden="1" w:unhideWhenUsed="1"/>
-    <w:lsdException w:name="Normal Table" w:semiHidden="1" w:unhideWhenUsed="1"/>
     <w:lsdException w:name="annotation subject" w:semiHidden="1" w:unhideWhenUsed="1"/>
     <w:lsdException w:name="No List" w:semiHidden="1" w:unhideWhenUsed="1"/>
     <w:lsdException w:name="Outline List 1" w:semiHidden="1" w:unhideWhenUsed="1"/>
@@ -17661,11 +18776,8 @@
     <w:lsdException w:name="Table Contemporary" w:semiHidden="1" w:unhideWhenUsed="1"/>
     <w:lsdException w:name="Table Elegant" w:semiHidden="1" w:unhideWhenUsed="1"/>
     <w:lsdException w:name="Table Professional" w:semiHidden="1" w:unhideWhenUsed="1"/>
-    <w:lsdException w:name="Table Subtle 1" w:semiHidden="1" w:unhideWhenUsed="1"/>
     <w:lsdException w:name="Table Subtle 2" w:semiHidden="1" w:unhideWhenUsed="1"/>
     <w:lsdException w:name="Table Web 1" w:semiHidden="1" w:unhideWhenUsed="1"/>
-    <w:lsdException w:name="Table Web 2" w:semiHidden="1" w:unhideWhenUsed="1"/>
-    <w:lsdException w:name="Table Web 3" w:semiHidden="1" w:unhideWhenUsed="1"/>
     <w:lsdException w:name="Balloon Text" w:semiHidden="1" w:unhideWhenUsed="1"/>
     <w:lsdException w:name="Table Grid" w:uiPriority="39"/>
     <w:lsdException w:name="Table Theme" w:semiHidden="1" w:unhideWhenUsed="1"/>
@@ -17884,11 +18996,16 @@
     <w:lsdException w:name="List Table 5 Dark Accent 6" w:uiPriority="50"/>
     <w:lsdException w:name="List Table 6 Colorful Accent 6" w:uiPriority="51"/>
     <w:lsdException w:name="List Table 7 Colorful Accent 6" w:uiPriority="52"/>
+    <w:lsdException w:name="Mention" w:semiHidden="1" w:unhideWhenUsed="1"/>
+    <w:lsdException w:name="Smart Hyperlink" w:semiHidden="1" w:unhideWhenUsed="1"/>
+    <w:lsdException w:name="Hashtag" w:semiHidden="1" w:unhideWhenUsed="1"/>
+    <w:lsdException w:name="Unresolved Mention" w:semiHidden="1" w:unhideWhenUsed="1"/>
+    <w:lsdException w:name="Smart Link" w:semiHidden="1" w:unhideWhenUsed="1"/>
   </w:latentStyles>
   <w:style w:type="paragraph" w:default="1" w:styleId="Normal">
     <w:name w:val="Normal"/>
     <w:qFormat/>
-    <w:rsid w:val="001517CD"/>
+    <w:rsid w:val="002B7AE5"/>
   </w:style>
   <w:style w:type="paragraph" w:styleId="Ttulo1">
     <w:name w:val="heading 1"/>
@@ -18313,6 +19430,18 @@
     <w:uiPriority w:val="99"/>
     <w:rsid w:val="00052226"/>
   </w:style>
+  <w:style w:type="character" w:styleId="Mencinsinresolver">
+    <w:name w:val="Unresolved Mention"/>
+    <w:basedOn w:val="Fuentedeprrafopredeter"/>
+    <w:uiPriority w:val="99"/>
+    <w:semiHidden/>
+    <w:unhideWhenUsed/>
+    <w:rsid w:val="005B1E5C"/>
+    <w:rPr>
+      <w:color w:val="605E5C"/>
+      <w:shd w:val="clear" w:color="auto" w:fill="E1DFDD"/>
+    </w:rPr>
+  </w:style>
 </w:styles>
 </file>
 
@@ -18699,6 +19828,28 @@
     <b:URL>https://www.um.es/docencia/barzana/IAGP/Iagp7.html</b:URL>
     <b:RefOrder>8</b:RefOrder>
   </b:Source>
+  <b:Source>
+    <b:Tag>Mig12</b:Tag>
+    <b:SourceType>InternetSite</b:SourceType>
+    <b:Guid>{BB6264DB-05BE-4503-B0E1-1D1814D03EBA}</b:Guid>
+    <b:Title>Indices 1</b:Title>
+    <b:Year>2012</b:Year>
+    <b:Author>
+      <b:Author>
+        <b:NameList>
+          <b:Person>
+            <b:Last>Orquera</b:Last>
+            <b:First>Miguel</b:First>
+          </b:Person>
+        </b:NameList>
+      </b:Author>
+    </b:Author>
+    <b:InternetSiteTitle>SlideShare</b:InternetSiteTitle>
+    <b:Month>04</b:Month>
+    <b:Day>19</b:Day>
+    <b:URL>https://es.slideshare.net/miguelorquera/indices-1</b:URL>
+    <b:RefOrder>9</b:RefOrder>
+  </b:Source>
 </b:Sources>
 </file>
 
@@ -18712,7 +19863,7 @@
 </file>
 
 <file path=customXml/itemProps2.xml><?xml version="1.0" encoding="utf-8"?>
-<ds:datastoreItem xmlns:ds="http://schemas.openxmlformats.org/officeDocument/2006/customXml" ds:itemID="{BDD9191F-8183-4183-8E6A-3BC280CF2D59}">
+<ds:datastoreItem xmlns:ds="http://schemas.openxmlformats.org/officeDocument/2006/customXml" ds:itemID="{1E7169A7-C99F-4149-A33F-1BDA4CFCF06A}">
   <ds:schemaRefs>
     <ds:schemaRef ds:uri="http://schemas.openxmlformats.org/officeDocument/2006/bibliography"/>
   </ds:schemaRefs>

</xml_diff>